<commit_message>
Documentación de pasaje por cookies
</commit_message>
<xml_diff>
--- a/doc/MCGA/Calcular esfuerzo (sesión) - Goncalves, Jorreto, Lopez, Schiter, Zurriable.docx
+++ b/doc/MCGA/Calcular esfuerzo (sesión) - Goncalves, Jorreto, Lopez, Schiter, Zurriable.docx
@@ -75,8 +75,13 @@
           <w:numId w:val="1"/>
         </w:numPr>
       </w:pPr>
-      <w:r>
-        <w:t>Schiter, Tomás</w:t>
+      <w:proofErr w:type="spellStart"/>
+      <w:r>
+        <w:t>Schiter</w:t>
+      </w:r>
+      <w:proofErr w:type="spellEnd"/>
+      <w:r>
+        <w:t>, Tomás</w:t>
       </w:r>
     </w:p>
     <w:p>
@@ -87,8 +92,13 @@
           <w:numId w:val="1"/>
         </w:numPr>
       </w:pPr>
-      <w:r>
-        <w:t>Zurriable, Jorge</w:t>
+      <w:proofErr w:type="spellStart"/>
+      <w:r>
+        <w:t>Zurriable</w:t>
+      </w:r>
+      <w:proofErr w:type="spellEnd"/>
+      <w:r>
+        <w:t>, Jorge</w:t>
       </w:r>
     </w:p>
     <w:p/>
@@ -134,93 +144,345 @@
         <w:rPr>
           <w:rFonts w:ascii="Consolas" w:hAnsi="Consolas"/>
         </w:rPr>
-        <w:t>&lt;%@ Page Language="C#" AutoEventWireup="true" CodeBehind="Principal.aspx.cs" Inherits="CalcularEsfuerzoSesion.Principal" %&gt;</w:t>
-      </w:r>
-    </w:p>
-    <w:p>
-      <w:pPr>
-        <w:spacing w:after="0"/>
-        <w:rPr>
-          <w:rFonts w:ascii="Consolas" w:hAnsi="Consolas"/>
-        </w:rPr>
-      </w:pPr>
-    </w:p>
-    <w:p>
-      <w:pPr>
-        <w:spacing w:after="0"/>
-        <w:rPr>
-          <w:rFonts w:ascii="Consolas" w:hAnsi="Consolas"/>
-        </w:rPr>
-      </w:pPr>
-      <w:r>
-        <w:rPr>
-          <w:rFonts w:ascii="Consolas" w:hAnsi="Consolas"/>
-        </w:rPr>
-        <w:t>&lt;!DOCTYPE html&gt;</w:t>
-      </w:r>
-    </w:p>
-    <w:p>
-      <w:pPr>
-        <w:spacing w:after="0"/>
-        <w:rPr>
-          <w:rFonts w:ascii="Consolas" w:hAnsi="Consolas"/>
-        </w:rPr>
-      </w:pPr>
-    </w:p>
-    <w:p>
-      <w:pPr>
-        <w:spacing w:after="0"/>
-        <w:rPr>
-          <w:rFonts w:ascii="Consolas" w:hAnsi="Consolas"/>
-        </w:rPr>
-      </w:pPr>
-      <w:r>
-        <w:rPr>
-          <w:rFonts w:ascii="Consolas" w:hAnsi="Consolas"/>
-        </w:rPr>
-        <w:t>&lt;html xmlns="http://www.w3.org/1999/xhtml"&gt;</w:t>
-      </w:r>
-    </w:p>
-    <w:p>
-      <w:pPr>
-        <w:spacing w:after="0"/>
-        <w:rPr>
-          <w:rFonts w:ascii="Consolas" w:hAnsi="Consolas"/>
-        </w:rPr>
-      </w:pPr>
-      <w:r>
-        <w:rPr>
-          <w:rFonts w:ascii="Consolas" w:hAnsi="Consolas"/>
-        </w:rPr>
-        <w:t>&lt;head runat="server"&gt;</w:t>
-      </w:r>
-    </w:p>
-    <w:p>
-      <w:pPr>
-        <w:spacing w:after="0"/>
-        <w:rPr>
-          <w:rFonts w:ascii="Consolas" w:hAnsi="Consolas"/>
-        </w:rPr>
-      </w:pPr>
-      <w:r>
-        <w:rPr>
-          <w:rFonts w:ascii="Consolas" w:hAnsi="Consolas"/>
-        </w:rPr>
-        <w:t>&lt;meta http-equiv="Content-Type" content="text/html; charset=utf-8"/&gt;</w:t>
-      </w:r>
-    </w:p>
-    <w:p>
-      <w:pPr>
-        <w:spacing w:after="0"/>
-        <w:rPr>
-          <w:rFonts w:ascii="Consolas" w:hAnsi="Consolas"/>
-        </w:rPr>
-      </w:pPr>
-      <w:r>
-        <w:rPr>
-          <w:rFonts w:ascii="Consolas" w:hAnsi="Consolas"/>
-        </w:rPr>
-        <w:t xml:space="preserve">    &lt;title&gt;&lt;/title&gt;</w:t>
+        <w:t xml:space="preserve">&lt;%@ Page </w:t>
+      </w:r>
+      <w:proofErr w:type="spellStart"/>
+      <w:r>
+        <w:rPr>
+          <w:rFonts w:ascii="Consolas" w:hAnsi="Consolas"/>
+        </w:rPr>
+        <w:t>Language</w:t>
+      </w:r>
+      <w:proofErr w:type="spellEnd"/>
+      <w:r>
+        <w:rPr>
+          <w:rFonts w:ascii="Consolas" w:hAnsi="Consolas"/>
+        </w:rPr>
+        <w:t xml:space="preserve">="C#" </w:t>
+      </w:r>
+      <w:proofErr w:type="spellStart"/>
+      <w:r>
+        <w:rPr>
+          <w:rFonts w:ascii="Consolas" w:hAnsi="Consolas"/>
+        </w:rPr>
+        <w:t>AutoEventWireup</w:t>
+      </w:r>
+      <w:proofErr w:type="spellEnd"/>
+      <w:r>
+        <w:rPr>
+          <w:rFonts w:ascii="Consolas" w:hAnsi="Consolas"/>
+        </w:rPr>
+        <w:t xml:space="preserve">="true" </w:t>
+      </w:r>
+      <w:proofErr w:type="spellStart"/>
+      <w:r>
+        <w:rPr>
+          <w:rFonts w:ascii="Consolas" w:hAnsi="Consolas"/>
+        </w:rPr>
+        <w:t>CodeBehind</w:t>
+      </w:r>
+      <w:proofErr w:type="spellEnd"/>
+      <w:r>
+        <w:rPr>
+          <w:rFonts w:ascii="Consolas" w:hAnsi="Consolas"/>
+        </w:rPr>
+        <w:t>="</w:t>
+      </w:r>
+      <w:proofErr w:type="spellStart"/>
+      <w:r>
+        <w:rPr>
+          <w:rFonts w:ascii="Consolas" w:hAnsi="Consolas"/>
+        </w:rPr>
+        <w:t>Principal.aspx.cs</w:t>
+      </w:r>
+      <w:proofErr w:type="spellEnd"/>
+      <w:r>
+        <w:rPr>
+          <w:rFonts w:ascii="Consolas" w:hAnsi="Consolas"/>
+        </w:rPr>
+        <w:t xml:space="preserve">" </w:t>
+      </w:r>
+      <w:proofErr w:type="spellStart"/>
+      <w:r>
+        <w:rPr>
+          <w:rFonts w:ascii="Consolas" w:hAnsi="Consolas"/>
+        </w:rPr>
+        <w:t>Inherits</w:t>
+      </w:r>
+      <w:proofErr w:type="spellEnd"/>
+      <w:r>
+        <w:rPr>
+          <w:rFonts w:ascii="Consolas" w:hAnsi="Consolas"/>
+        </w:rPr>
+        <w:t>="</w:t>
+      </w:r>
+      <w:proofErr w:type="spellStart"/>
+      <w:r>
+        <w:rPr>
+          <w:rFonts w:ascii="Consolas" w:hAnsi="Consolas"/>
+        </w:rPr>
+        <w:t>CalcularEsfuerzoSesion.Principal</w:t>
+      </w:r>
+      <w:proofErr w:type="spellEnd"/>
+      <w:r>
+        <w:rPr>
+          <w:rFonts w:ascii="Consolas" w:hAnsi="Consolas"/>
+        </w:rPr>
+        <w:t>" %&gt;</w:t>
+      </w:r>
+    </w:p>
+    <w:p>
+      <w:pPr>
+        <w:spacing w:after="0"/>
+        <w:rPr>
+          <w:rFonts w:ascii="Consolas" w:hAnsi="Consolas"/>
+        </w:rPr>
+      </w:pPr>
+    </w:p>
+    <w:p>
+      <w:pPr>
+        <w:spacing w:after="0"/>
+        <w:rPr>
+          <w:rFonts w:ascii="Consolas" w:hAnsi="Consolas"/>
+        </w:rPr>
+      </w:pPr>
+      <w:r>
+        <w:rPr>
+          <w:rFonts w:ascii="Consolas" w:hAnsi="Consolas"/>
+        </w:rPr>
+        <w:t xml:space="preserve">&lt;!DOCTYPE </w:t>
+      </w:r>
+      <w:proofErr w:type="spellStart"/>
+      <w:r>
+        <w:rPr>
+          <w:rFonts w:ascii="Consolas" w:hAnsi="Consolas"/>
+        </w:rPr>
+        <w:t>html</w:t>
+      </w:r>
+      <w:proofErr w:type="spellEnd"/>
+      <w:r>
+        <w:rPr>
+          <w:rFonts w:ascii="Consolas" w:hAnsi="Consolas"/>
+        </w:rPr>
+        <w:t>&gt;</w:t>
+      </w:r>
+    </w:p>
+    <w:p>
+      <w:pPr>
+        <w:spacing w:after="0"/>
+        <w:rPr>
+          <w:rFonts w:ascii="Consolas" w:hAnsi="Consolas"/>
+        </w:rPr>
+      </w:pPr>
+    </w:p>
+    <w:p>
+      <w:pPr>
+        <w:spacing w:after="0"/>
+        <w:rPr>
+          <w:rFonts w:ascii="Consolas" w:hAnsi="Consolas"/>
+        </w:rPr>
+      </w:pPr>
+      <w:r>
+        <w:rPr>
+          <w:rFonts w:ascii="Consolas" w:hAnsi="Consolas"/>
+        </w:rPr>
+        <w:t>&lt;</w:t>
+      </w:r>
+      <w:proofErr w:type="spellStart"/>
+      <w:r>
+        <w:rPr>
+          <w:rFonts w:ascii="Consolas" w:hAnsi="Consolas"/>
+        </w:rPr>
+        <w:t>html</w:t>
+      </w:r>
+      <w:proofErr w:type="spellEnd"/>
+      <w:r>
+        <w:rPr>
+          <w:rFonts w:ascii="Consolas" w:hAnsi="Consolas"/>
+        </w:rPr>
+        <w:t xml:space="preserve"> </w:t>
+      </w:r>
+      <w:proofErr w:type="spellStart"/>
+      <w:r>
+        <w:rPr>
+          <w:rFonts w:ascii="Consolas" w:hAnsi="Consolas"/>
+        </w:rPr>
+        <w:t>xmlns</w:t>
+      </w:r>
+      <w:proofErr w:type="spellEnd"/>
+      <w:r>
+        <w:rPr>
+          <w:rFonts w:ascii="Consolas" w:hAnsi="Consolas"/>
+        </w:rPr>
+        <w:t>="http://www.w3.org/1999/xhtml"&gt;</w:t>
+      </w:r>
+    </w:p>
+    <w:p>
+      <w:pPr>
+        <w:spacing w:after="0"/>
+        <w:rPr>
+          <w:rFonts w:ascii="Consolas" w:hAnsi="Consolas"/>
+        </w:rPr>
+      </w:pPr>
+      <w:r>
+        <w:rPr>
+          <w:rFonts w:ascii="Consolas" w:hAnsi="Consolas"/>
+        </w:rPr>
+        <w:t xml:space="preserve">&lt;head </w:t>
+      </w:r>
+      <w:proofErr w:type="spellStart"/>
+      <w:r>
+        <w:rPr>
+          <w:rFonts w:ascii="Consolas" w:hAnsi="Consolas"/>
+        </w:rPr>
+        <w:t>runat</w:t>
+      </w:r>
+      <w:proofErr w:type="spellEnd"/>
+      <w:r>
+        <w:rPr>
+          <w:rFonts w:ascii="Consolas" w:hAnsi="Consolas"/>
+        </w:rPr>
+        <w:t>="server"&gt;</w:t>
+      </w:r>
+    </w:p>
+    <w:p>
+      <w:pPr>
+        <w:spacing w:after="0"/>
+        <w:rPr>
+          <w:rFonts w:ascii="Consolas" w:hAnsi="Consolas"/>
+        </w:rPr>
+      </w:pPr>
+      <w:r>
+        <w:rPr>
+          <w:rFonts w:ascii="Consolas" w:hAnsi="Consolas"/>
+        </w:rPr>
+        <w:t>&lt;meta http-</w:t>
+      </w:r>
+      <w:proofErr w:type="spellStart"/>
+      <w:r>
+        <w:rPr>
+          <w:rFonts w:ascii="Consolas" w:hAnsi="Consolas"/>
+        </w:rPr>
+        <w:t>equiv</w:t>
+      </w:r>
+      <w:proofErr w:type="spellEnd"/>
+      <w:r>
+        <w:rPr>
+          <w:rFonts w:ascii="Consolas" w:hAnsi="Consolas"/>
+        </w:rPr>
+        <w:t>="Content-</w:t>
+      </w:r>
+      <w:proofErr w:type="spellStart"/>
+      <w:r>
+        <w:rPr>
+          <w:rFonts w:ascii="Consolas" w:hAnsi="Consolas"/>
+        </w:rPr>
+        <w:t>Type</w:t>
+      </w:r>
+      <w:proofErr w:type="spellEnd"/>
+      <w:r>
+        <w:rPr>
+          <w:rFonts w:ascii="Consolas" w:hAnsi="Consolas"/>
+        </w:rPr>
+        <w:t xml:space="preserve">" </w:t>
+      </w:r>
+      <w:proofErr w:type="spellStart"/>
+      <w:r>
+        <w:rPr>
+          <w:rFonts w:ascii="Consolas" w:hAnsi="Consolas"/>
+        </w:rPr>
+        <w:t>content</w:t>
+      </w:r>
+      <w:proofErr w:type="spellEnd"/>
+      <w:r>
+        <w:rPr>
+          <w:rFonts w:ascii="Consolas" w:hAnsi="Consolas"/>
+        </w:rPr>
+        <w:t>="</w:t>
+      </w:r>
+      <w:proofErr w:type="spellStart"/>
+      <w:r>
+        <w:rPr>
+          <w:rFonts w:ascii="Consolas" w:hAnsi="Consolas"/>
+        </w:rPr>
+        <w:t>text</w:t>
+      </w:r>
+      <w:proofErr w:type="spellEnd"/>
+      <w:r>
+        <w:rPr>
+          <w:rFonts w:ascii="Consolas" w:hAnsi="Consolas"/>
+        </w:rPr>
+        <w:t>/</w:t>
+      </w:r>
+      <w:proofErr w:type="spellStart"/>
+      <w:r>
+        <w:rPr>
+          <w:rFonts w:ascii="Consolas" w:hAnsi="Consolas"/>
+        </w:rPr>
+        <w:t>html</w:t>
+      </w:r>
+      <w:proofErr w:type="spellEnd"/>
+      <w:r>
+        <w:rPr>
+          <w:rFonts w:ascii="Consolas" w:hAnsi="Consolas"/>
+        </w:rPr>
+        <w:t xml:space="preserve">; </w:t>
+      </w:r>
+      <w:proofErr w:type="spellStart"/>
+      <w:r>
+        <w:rPr>
+          <w:rFonts w:ascii="Consolas" w:hAnsi="Consolas"/>
+        </w:rPr>
+        <w:t>charset</w:t>
+      </w:r>
+      <w:proofErr w:type="spellEnd"/>
+      <w:r>
+        <w:rPr>
+          <w:rFonts w:ascii="Consolas" w:hAnsi="Consolas"/>
+        </w:rPr>
+        <w:t>=utf-8"/&gt;</w:t>
+      </w:r>
+    </w:p>
+    <w:p>
+      <w:pPr>
+        <w:spacing w:after="0"/>
+        <w:rPr>
+          <w:rFonts w:ascii="Consolas" w:hAnsi="Consolas"/>
+        </w:rPr>
+      </w:pPr>
+      <w:r>
+        <w:rPr>
+          <w:rFonts w:ascii="Consolas" w:hAnsi="Consolas"/>
+        </w:rPr>
+        <w:t xml:space="preserve">    &lt;</w:t>
+      </w:r>
+      <w:proofErr w:type="spellStart"/>
+      <w:r>
+        <w:rPr>
+          <w:rFonts w:ascii="Consolas" w:hAnsi="Consolas"/>
+        </w:rPr>
+        <w:t>title</w:t>
+      </w:r>
+      <w:proofErr w:type="spellEnd"/>
+      <w:r>
+        <w:rPr>
+          <w:rFonts w:ascii="Consolas" w:hAnsi="Consolas"/>
+        </w:rPr>
+        <w:t>&gt;&lt;/</w:t>
+      </w:r>
+      <w:proofErr w:type="spellStart"/>
+      <w:r>
+        <w:rPr>
+          <w:rFonts w:ascii="Consolas" w:hAnsi="Consolas"/>
+        </w:rPr>
+        <w:t>title</w:t>
+      </w:r>
+      <w:proofErr w:type="spellEnd"/>
+      <w:r>
+        <w:rPr>
+          <w:rFonts w:ascii="Consolas" w:hAnsi="Consolas"/>
+        </w:rPr>
+        <w:t>&gt;</w:t>
       </w:r>
     </w:p>
     <w:p>
@@ -248,259 +510,819 @@
         <w:rPr>
           <w:rFonts w:ascii="Consolas" w:hAnsi="Consolas"/>
         </w:rPr>
-        <w:t>&lt;body&gt;</w:t>
-      </w:r>
-    </w:p>
-    <w:p>
-      <w:pPr>
-        <w:spacing w:after="0"/>
-        <w:rPr>
-          <w:rFonts w:ascii="Consolas" w:hAnsi="Consolas"/>
-        </w:rPr>
-      </w:pPr>
-      <w:r>
-        <w:rPr>
-          <w:rFonts w:ascii="Consolas" w:hAnsi="Consolas"/>
-        </w:rPr>
-        <w:t xml:space="preserve">    &lt;form id="form1" runat="server"&gt;</w:t>
-      </w:r>
-    </w:p>
-    <w:p>
-      <w:pPr>
-        <w:spacing w:after="0"/>
-        <w:rPr>
-          <w:rFonts w:ascii="Consolas" w:hAnsi="Consolas"/>
-        </w:rPr>
-      </w:pPr>
-      <w:r>
-        <w:rPr>
-          <w:rFonts w:ascii="Consolas" w:hAnsi="Consolas"/>
-        </w:rPr>
-        <w:t xml:space="preserve">        &lt;div&gt;</w:t>
-      </w:r>
-    </w:p>
-    <w:p>
-      <w:pPr>
-        <w:spacing w:after="0"/>
-        <w:rPr>
-          <w:rFonts w:ascii="Consolas" w:hAnsi="Consolas"/>
-        </w:rPr>
-      </w:pPr>
-      <w:r>
-        <w:rPr>
-          <w:rFonts w:ascii="Consolas" w:hAnsi="Consolas"/>
-        </w:rPr>
-        <w:t xml:space="preserve">            &lt;label&gt;Fórmula para calcular el esfuerzo (K)&lt;/label&gt;</w:t>
-      </w:r>
-    </w:p>
-    <w:p>
-      <w:pPr>
-        <w:spacing w:after="0"/>
-        <w:rPr>
-          <w:rFonts w:ascii="Consolas" w:hAnsi="Consolas"/>
-        </w:rPr>
-      </w:pPr>
-      <w:r>
-        <w:rPr>
-          <w:rFonts w:ascii="Consolas" w:hAnsi="Consolas"/>
-        </w:rPr>
-        <w:t xml:space="preserve">            &lt;br /&gt;</w:t>
-      </w:r>
-    </w:p>
-    <w:p>
-      <w:pPr>
-        <w:spacing w:after="0"/>
-        <w:rPr>
-          <w:rFonts w:ascii="Consolas" w:hAnsi="Consolas"/>
-        </w:rPr>
-      </w:pPr>
-      <w:r>
-        <w:rPr>
-          <w:rFonts w:ascii="Consolas" w:hAnsi="Consolas"/>
-        </w:rPr>
-        <w:t xml:space="preserve">            &lt;label&gt;L - Líneas de código (en miles)&lt;/label&gt;</w:t>
-      </w:r>
-    </w:p>
-    <w:p>
-      <w:pPr>
-        <w:spacing w:after="0"/>
-        <w:rPr>
-          <w:rFonts w:ascii="Consolas" w:hAnsi="Consolas"/>
-        </w:rPr>
-      </w:pPr>
-      <w:r>
-        <w:rPr>
-          <w:rFonts w:ascii="Consolas" w:hAnsi="Consolas"/>
-        </w:rPr>
-        <w:t xml:space="preserve">            &lt;asp:TextBox id="txtL" runat="server"&gt;&lt;/asp:TextBox&gt;</w:t>
-      </w:r>
-    </w:p>
-    <w:p>
-      <w:pPr>
-        <w:spacing w:after="0"/>
-        <w:rPr>
-          <w:rFonts w:ascii="Consolas" w:hAnsi="Consolas"/>
-        </w:rPr>
-      </w:pPr>
-      <w:r>
-        <w:rPr>
-          <w:rFonts w:ascii="Consolas" w:hAnsi="Consolas"/>
-        </w:rPr>
-        <w:t xml:space="preserve">            &lt;br /&gt;</w:t>
-      </w:r>
-    </w:p>
-    <w:p>
-      <w:pPr>
-        <w:spacing w:after="0"/>
-        <w:rPr>
-          <w:rFonts w:ascii="Consolas" w:hAnsi="Consolas"/>
-        </w:rPr>
-      </w:pPr>
-      <w:r>
-        <w:rPr>
-          <w:rFonts w:ascii="Consolas" w:hAnsi="Consolas"/>
-        </w:rPr>
-        <w:t xml:space="preserve">            &lt;label&gt;Ck - Constante tecnológica de desarrollo&lt;/label&gt;</w:t>
-      </w:r>
-    </w:p>
-    <w:p>
-      <w:pPr>
-        <w:spacing w:after="0"/>
-        <w:rPr>
-          <w:rFonts w:ascii="Consolas" w:hAnsi="Consolas"/>
-        </w:rPr>
-      </w:pPr>
-      <w:r>
-        <w:rPr>
-          <w:rFonts w:ascii="Consolas" w:hAnsi="Consolas"/>
-        </w:rPr>
-        <w:t xml:space="preserve">            &lt;asp:TextBox id="txtCk" runat="server"&gt;&lt;/asp:TextBox&gt;</w:t>
-      </w:r>
-    </w:p>
-    <w:p>
-      <w:pPr>
-        <w:spacing w:after="0"/>
-        <w:rPr>
-          <w:rFonts w:ascii="Consolas" w:hAnsi="Consolas"/>
-        </w:rPr>
-      </w:pPr>
-      <w:r>
-        <w:rPr>
-          <w:rFonts w:ascii="Consolas" w:hAnsi="Consolas"/>
-        </w:rPr>
-        <w:t xml:space="preserve">            &lt;br /&gt;</w:t>
-      </w:r>
-    </w:p>
-    <w:p>
-      <w:pPr>
-        <w:spacing w:after="0"/>
-        <w:rPr>
-          <w:rFonts w:ascii="Consolas" w:hAnsi="Consolas"/>
-        </w:rPr>
-      </w:pPr>
-      <w:r>
-        <w:rPr>
-          <w:rFonts w:ascii="Consolas" w:hAnsi="Consolas"/>
-        </w:rPr>
-        <w:t xml:space="preserve">            &lt;label id="tets"&gt;Td - Tiempo de desarrollo (en años)&lt;/label&gt;</w:t>
-      </w:r>
-    </w:p>
-    <w:p>
-      <w:pPr>
-        <w:spacing w:after="0"/>
-        <w:rPr>
-          <w:rFonts w:ascii="Consolas" w:hAnsi="Consolas"/>
-        </w:rPr>
-      </w:pPr>
-      <w:r>
-        <w:rPr>
-          <w:rFonts w:ascii="Consolas" w:hAnsi="Consolas"/>
-        </w:rPr>
-        <w:t xml:space="preserve">            &lt;asp:TextBox id="txtTd" runat="server"&gt;&lt;/asp:TextBox&gt;</w:t>
-      </w:r>
-    </w:p>
-    <w:p>
-      <w:pPr>
-        <w:spacing w:after="0"/>
-        <w:rPr>
-          <w:rFonts w:ascii="Consolas" w:hAnsi="Consolas"/>
-        </w:rPr>
-      </w:pPr>
-      <w:r>
-        <w:rPr>
-          <w:rFonts w:ascii="Consolas" w:hAnsi="Consolas"/>
-        </w:rPr>
-        <w:t xml:space="preserve">            &lt;br /&gt;</w:t>
-      </w:r>
-    </w:p>
-    <w:p>
-      <w:pPr>
-        <w:spacing w:after="0"/>
-        <w:rPr>
-          <w:rFonts w:ascii="Consolas" w:hAnsi="Consolas"/>
-        </w:rPr>
-      </w:pPr>
-      <w:r>
-        <w:rPr>
-          <w:rFonts w:ascii="Consolas" w:hAnsi="Consolas"/>
-        </w:rPr>
-        <w:t xml:space="preserve">            &lt;asp:Button ID="btnCalcularEsfuerzo" Text="Calcular esfuerzo (K)" runat="server" OnClick="BtnCalcularEsfuerzo_Click" /&gt;</w:t>
-      </w:r>
-    </w:p>
-    <w:p>
-      <w:pPr>
-        <w:spacing w:after="0"/>
-        <w:rPr>
-          <w:rFonts w:ascii="Consolas" w:hAnsi="Consolas"/>
-        </w:rPr>
-      </w:pPr>
-      <w:r>
-        <w:rPr>
-          <w:rFonts w:ascii="Consolas" w:hAnsi="Consolas"/>
-        </w:rPr>
-        <w:t xml:space="preserve">        &lt;/div&gt;</w:t>
-      </w:r>
-    </w:p>
-    <w:p>
-      <w:pPr>
-        <w:spacing w:after="0"/>
-        <w:rPr>
-          <w:rFonts w:ascii="Consolas" w:hAnsi="Consolas"/>
-        </w:rPr>
-      </w:pPr>
-      <w:r>
-        <w:rPr>
-          <w:rFonts w:ascii="Consolas" w:hAnsi="Consolas"/>
-        </w:rPr>
-        <w:t xml:space="preserve">    &lt;/form&gt;</w:t>
-      </w:r>
-    </w:p>
-    <w:p>
-      <w:pPr>
-        <w:spacing w:after="0"/>
-        <w:rPr>
-          <w:rFonts w:ascii="Consolas" w:hAnsi="Consolas"/>
-        </w:rPr>
-      </w:pPr>
-      <w:r>
-        <w:rPr>
-          <w:rFonts w:ascii="Consolas" w:hAnsi="Consolas"/>
-        </w:rPr>
-        <w:t>&lt;/body&gt;</w:t>
-      </w:r>
-    </w:p>
-    <w:p>
-      <w:pPr>
-        <w:spacing w:after="0"/>
-        <w:rPr>
-          <w:rFonts w:ascii="Consolas" w:hAnsi="Consolas"/>
-        </w:rPr>
-      </w:pPr>
-      <w:r>
-        <w:rPr>
-          <w:rFonts w:ascii="Consolas" w:hAnsi="Consolas"/>
-        </w:rPr>
-        <w:t>&lt;/html&gt;</w:t>
+        <w:t>&lt;</w:t>
+      </w:r>
+      <w:proofErr w:type="spellStart"/>
+      <w:r>
+        <w:rPr>
+          <w:rFonts w:ascii="Consolas" w:hAnsi="Consolas"/>
+        </w:rPr>
+        <w:t>body</w:t>
+      </w:r>
+      <w:proofErr w:type="spellEnd"/>
+      <w:r>
+        <w:rPr>
+          <w:rFonts w:ascii="Consolas" w:hAnsi="Consolas"/>
+        </w:rPr>
+        <w:t>&gt;</w:t>
+      </w:r>
+    </w:p>
+    <w:p>
+      <w:pPr>
+        <w:spacing w:after="0"/>
+        <w:rPr>
+          <w:rFonts w:ascii="Consolas" w:hAnsi="Consolas"/>
+        </w:rPr>
+      </w:pPr>
+      <w:r>
+        <w:rPr>
+          <w:rFonts w:ascii="Consolas" w:hAnsi="Consolas"/>
+        </w:rPr>
+        <w:t xml:space="preserve">    &lt;</w:t>
+      </w:r>
+      <w:proofErr w:type="spellStart"/>
+      <w:r>
+        <w:rPr>
+          <w:rFonts w:ascii="Consolas" w:hAnsi="Consolas"/>
+        </w:rPr>
+        <w:t>form</w:t>
+      </w:r>
+      <w:proofErr w:type="spellEnd"/>
+      <w:r>
+        <w:rPr>
+          <w:rFonts w:ascii="Consolas" w:hAnsi="Consolas"/>
+        </w:rPr>
+        <w:t xml:space="preserve"> id="form1" </w:t>
+      </w:r>
+      <w:proofErr w:type="spellStart"/>
+      <w:r>
+        <w:rPr>
+          <w:rFonts w:ascii="Consolas" w:hAnsi="Consolas"/>
+        </w:rPr>
+        <w:t>runat</w:t>
+      </w:r>
+      <w:proofErr w:type="spellEnd"/>
+      <w:r>
+        <w:rPr>
+          <w:rFonts w:ascii="Consolas" w:hAnsi="Consolas"/>
+        </w:rPr>
+        <w:t>="server"&gt;</w:t>
+      </w:r>
+    </w:p>
+    <w:p>
+      <w:pPr>
+        <w:spacing w:after="0"/>
+        <w:rPr>
+          <w:rFonts w:ascii="Consolas" w:hAnsi="Consolas"/>
+        </w:rPr>
+      </w:pPr>
+      <w:r>
+        <w:rPr>
+          <w:rFonts w:ascii="Consolas" w:hAnsi="Consolas"/>
+        </w:rPr>
+        <w:t xml:space="preserve">        &lt;</w:t>
+      </w:r>
+      <w:proofErr w:type="spellStart"/>
+      <w:r>
+        <w:rPr>
+          <w:rFonts w:ascii="Consolas" w:hAnsi="Consolas"/>
+        </w:rPr>
+        <w:t>div</w:t>
+      </w:r>
+      <w:proofErr w:type="spellEnd"/>
+      <w:r>
+        <w:rPr>
+          <w:rFonts w:ascii="Consolas" w:hAnsi="Consolas"/>
+        </w:rPr>
+        <w:t>&gt;</w:t>
+      </w:r>
+    </w:p>
+    <w:p>
+      <w:pPr>
+        <w:spacing w:after="0"/>
+        <w:rPr>
+          <w:rFonts w:ascii="Consolas" w:hAnsi="Consolas"/>
+        </w:rPr>
+      </w:pPr>
+      <w:r>
+        <w:rPr>
+          <w:rFonts w:ascii="Consolas" w:hAnsi="Consolas"/>
+        </w:rPr>
+        <w:t xml:space="preserve">            &lt;</w:t>
+      </w:r>
+      <w:proofErr w:type="spellStart"/>
+      <w:r>
+        <w:rPr>
+          <w:rFonts w:ascii="Consolas" w:hAnsi="Consolas"/>
+        </w:rPr>
+        <w:t>label</w:t>
+      </w:r>
+      <w:proofErr w:type="spellEnd"/>
+      <w:r>
+        <w:rPr>
+          <w:rFonts w:ascii="Consolas" w:hAnsi="Consolas"/>
+        </w:rPr>
+        <w:t>&gt;Fórmula para calcular el esfuerzo (K)&lt;/</w:t>
+      </w:r>
+      <w:proofErr w:type="spellStart"/>
+      <w:r>
+        <w:rPr>
+          <w:rFonts w:ascii="Consolas" w:hAnsi="Consolas"/>
+        </w:rPr>
+        <w:t>label</w:t>
+      </w:r>
+      <w:proofErr w:type="spellEnd"/>
+      <w:r>
+        <w:rPr>
+          <w:rFonts w:ascii="Consolas" w:hAnsi="Consolas"/>
+        </w:rPr>
+        <w:t>&gt;</w:t>
+      </w:r>
+    </w:p>
+    <w:p>
+      <w:pPr>
+        <w:spacing w:after="0"/>
+        <w:rPr>
+          <w:rFonts w:ascii="Consolas" w:hAnsi="Consolas"/>
+        </w:rPr>
+      </w:pPr>
+      <w:r>
+        <w:rPr>
+          <w:rFonts w:ascii="Consolas" w:hAnsi="Consolas"/>
+        </w:rPr>
+        <w:t xml:space="preserve">            &lt;</w:t>
+      </w:r>
+      <w:proofErr w:type="spellStart"/>
+      <w:r>
+        <w:rPr>
+          <w:rFonts w:ascii="Consolas" w:hAnsi="Consolas"/>
+        </w:rPr>
+        <w:t>br</w:t>
+      </w:r>
+      <w:proofErr w:type="spellEnd"/>
+      <w:r>
+        <w:rPr>
+          <w:rFonts w:ascii="Consolas" w:hAnsi="Consolas"/>
+        </w:rPr>
+        <w:t xml:space="preserve"> /&gt;</w:t>
+      </w:r>
+    </w:p>
+    <w:p>
+      <w:pPr>
+        <w:spacing w:after="0"/>
+        <w:rPr>
+          <w:rFonts w:ascii="Consolas" w:hAnsi="Consolas"/>
+        </w:rPr>
+      </w:pPr>
+      <w:r>
+        <w:rPr>
+          <w:rFonts w:ascii="Consolas" w:hAnsi="Consolas"/>
+        </w:rPr>
+        <w:t xml:space="preserve">            &lt;</w:t>
+      </w:r>
+      <w:proofErr w:type="spellStart"/>
+      <w:r>
+        <w:rPr>
+          <w:rFonts w:ascii="Consolas" w:hAnsi="Consolas"/>
+        </w:rPr>
+        <w:t>label</w:t>
+      </w:r>
+      <w:proofErr w:type="spellEnd"/>
+      <w:r>
+        <w:rPr>
+          <w:rFonts w:ascii="Consolas" w:hAnsi="Consolas"/>
+        </w:rPr>
+        <w:t>&gt;L - Líneas de código (en miles)&lt;/</w:t>
+      </w:r>
+      <w:proofErr w:type="spellStart"/>
+      <w:r>
+        <w:rPr>
+          <w:rFonts w:ascii="Consolas" w:hAnsi="Consolas"/>
+        </w:rPr>
+        <w:t>label</w:t>
+      </w:r>
+      <w:proofErr w:type="spellEnd"/>
+      <w:r>
+        <w:rPr>
+          <w:rFonts w:ascii="Consolas" w:hAnsi="Consolas"/>
+        </w:rPr>
+        <w:t>&gt;</w:t>
+      </w:r>
+    </w:p>
+    <w:p>
+      <w:pPr>
+        <w:spacing w:after="0"/>
+        <w:rPr>
+          <w:rFonts w:ascii="Consolas" w:hAnsi="Consolas"/>
+        </w:rPr>
+      </w:pPr>
+      <w:r>
+        <w:rPr>
+          <w:rFonts w:ascii="Consolas" w:hAnsi="Consolas"/>
+        </w:rPr>
+        <w:t xml:space="preserve">            &lt;</w:t>
+      </w:r>
+      <w:proofErr w:type="spellStart"/>
+      <w:r>
+        <w:rPr>
+          <w:rFonts w:ascii="Consolas" w:hAnsi="Consolas"/>
+        </w:rPr>
+        <w:t>asp:TextBox</w:t>
+      </w:r>
+      <w:proofErr w:type="spellEnd"/>
+      <w:r>
+        <w:rPr>
+          <w:rFonts w:ascii="Consolas" w:hAnsi="Consolas"/>
+        </w:rPr>
+        <w:t xml:space="preserve"> id="</w:t>
+      </w:r>
+      <w:proofErr w:type="spellStart"/>
+      <w:r>
+        <w:rPr>
+          <w:rFonts w:ascii="Consolas" w:hAnsi="Consolas"/>
+        </w:rPr>
+        <w:t>txtL</w:t>
+      </w:r>
+      <w:proofErr w:type="spellEnd"/>
+      <w:r>
+        <w:rPr>
+          <w:rFonts w:ascii="Consolas" w:hAnsi="Consolas"/>
+        </w:rPr>
+        <w:t xml:space="preserve">" </w:t>
+      </w:r>
+      <w:proofErr w:type="spellStart"/>
+      <w:r>
+        <w:rPr>
+          <w:rFonts w:ascii="Consolas" w:hAnsi="Consolas"/>
+        </w:rPr>
+        <w:t>runat</w:t>
+      </w:r>
+      <w:proofErr w:type="spellEnd"/>
+      <w:r>
+        <w:rPr>
+          <w:rFonts w:ascii="Consolas" w:hAnsi="Consolas"/>
+        </w:rPr>
+        <w:t>="server"&gt;&lt;/</w:t>
+      </w:r>
+      <w:proofErr w:type="spellStart"/>
+      <w:r>
+        <w:rPr>
+          <w:rFonts w:ascii="Consolas" w:hAnsi="Consolas"/>
+        </w:rPr>
+        <w:t>asp:TextBox</w:t>
+      </w:r>
+      <w:proofErr w:type="spellEnd"/>
+      <w:r>
+        <w:rPr>
+          <w:rFonts w:ascii="Consolas" w:hAnsi="Consolas"/>
+        </w:rPr>
+        <w:t>&gt;</w:t>
+      </w:r>
+    </w:p>
+    <w:p>
+      <w:pPr>
+        <w:spacing w:after="0"/>
+        <w:rPr>
+          <w:rFonts w:ascii="Consolas" w:hAnsi="Consolas"/>
+        </w:rPr>
+      </w:pPr>
+      <w:r>
+        <w:rPr>
+          <w:rFonts w:ascii="Consolas" w:hAnsi="Consolas"/>
+        </w:rPr>
+        <w:t xml:space="preserve">            &lt;</w:t>
+      </w:r>
+      <w:proofErr w:type="spellStart"/>
+      <w:r>
+        <w:rPr>
+          <w:rFonts w:ascii="Consolas" w:hAnsi="Consolas"/>
+        </w:rPr>
+        <w:t>br</w:t>
+      </w:r>
+      <w:proofErr w:type="spellEnd"/>
+      <w:r>
+        <w:rPr>
+          <w:rFonts w:ascii="Consolas" w:hAnsi="Consolas"/>
+        </w:rPr>
+        <w:t xml:space="preserve"> /&gt;</w:t>
+      </w:r>
+    </w:p>
+    <w:p>
+      <w:pPr>
+        <w:spacing w:after="0"/>
+        <w:rPr>
+          <w:rFonts w:ascii="Consolas" w:hAnsi="Consolas"/>
+        </w:rPr>
+      </w:pPr>
+      <w:r>
+        <w:rPr>
+          <w:rFonts w:ascii="Consolas" w:hAnsi="Consolas"/>
+        </w:rPr>
+        <w:t xml:space="preserve">            &lt;</w:t>
+      </w:r>
+      <w:proofErr w:type="spellStart"/>
+      <w:r>
+        <w:rPr>
+          <w:rFonts w:ascii="Consolas" w:hAnsi="Consolas"/>
+        </w:rPr>
+        <w:t>label</w:t>
+      </w:r>
+      <w:proofErr w:type="spellEnd"/>
+      <w:r>
+        <w:rPr>
+          <w:rFonts w:ascii="Consolas" w:hAnsi="Consolas"/>
+        </w:rPr>
+        <w:t>&gt;</w:t>
+      </w:r>
+      <w:proofErr w:type="spellStart"/>
+      <w:r>
+        <w:rPr>
+          <w:rFonts w:ascii="Consolas" w:hAnsi="Consolas"/>
+        </w:rPr>
+        <w:t>Ck</w:t>
+      </w:r>
+      <w:proofErr w:type="spellEnd"/>
+      <w:r>
+        <w:rPr>
+          <w:rFonts w:ascii="Consolas" w:hAnsi="Consolas"/>
+        </w:rPr>
+        <w:t xml:space="preserve"> - Constante tecnológica de desarrollo&lt;/</w:t>
+      </w:r>
+      <w:proofErr w:type="spellStart"/>
+      <w:r>
+        <w:rPr>
+          <w:rFonts w:ascii="Consolas" w:hAnsi="Consolas"/>
+        </w:rPr>
+        <w:t>label</w:t>
+      </w:r>
+      <w:proofErr w:type="spellEnd"/>
+      <w:r>
+        <w:rPr>
+          <w:rFonts w:ascii="Consolas" w:hAnsi="Consolas"/>
+        </w:rPr>
+        <w:t>&gt;</w:t>
+      </w:r>
+    </w:p>
+    <w:p>
+      <w:pPr>
+        <w:spacing w:after="0"/>
+        <w:rPr>
+          <w:rFonts w:ascii="Consolas" w:hAnsi="Consolas"/>
+        </w:rPr>
+      </w:pPr>
+      <w:r>
+        <w:rPr>
+          <w:rFonts w:ascii="Consolas" w:hAnsi="Consolas"/>
+        </w:rPr>
+        <w:t xml:space="preserve">            &lt;</w:t>
+      </w:r>
+      <w:proofErr w:type="spellStart"/>
+      <w:r>
+        <w:rPr>
+          <w:rFonts w:ascii="Consolas" w:hAnsi="Consolas"/>
+        </w:rPr>
+        <w:t>asp:TextBox</w:t>
+      </w:r>
+      <w:proofErr w:type="spellEnd"/>
+      <w:r>
+        <w:rPr>
+          <w:rFonts w:ascii="Consolas" w:hAnsi="Consolas"/>
+        </w:rPr>
+        <w:t xml:space="preserve"> id="</w:t>
+      </w:r>
+      <w:proofErr w:type="spellStart"/>
+      <w:r>
+        <w:rPr>
+          <w:rFonts w:ascii="Consolas" w:hAnsi="Consolas"/>
+        </w:rPr>
+        <w:t>txtCk</w:t>
+      </w:r>
+      <w:proofErr w:type="spellEnd"/>
+      <w:r>
+        <w:rPr>
+          <w:rFonts w:ascii="Consolas" w:hAnsi="Consolas"/>
+        </w:rPr>
+        <w:t xml:space="preserve">" </w:t>
+      </w:r>
+      <w:proofErr w:type="spellStart"/>
+      <w:r>
+        <w:rPr>
+          <w:rFonts w:ascii="Consolas" w:hAnsi="Consolas"/>
+        </w:rPr>
+        <w:t>runat</w:t>
+      </w:r>
+      <w:proofErr w:type="spellEnd"/>
+      <w:r>
+        <w:rPr>
+          <w:rFonts w:ascii="Consolas" w:hAnsi="Consolas"/>
+        </w:rPr>
+        <w:t>="server"&gt;&lt;/</w:t>
+      </w:r>
+      <w:proofErr w:type="spellStart"/>
+      <w:r>
+        <w:rPr>
+          <w:rFonts w:ascii="Consolas" w:hAnsi="Consolas"/>
+        </w:rPr>
+        <w:t>asp:TextBox</w:t>
+      </w:r>
+      <w:proofErr w:type="spellEnd"/>
+      <w:r>
+        <w:rPr>
+          <w:rFonts w:ascii="Consolas" w:hAnsi="Consolas"/>
+        </w:rPr>
+        <w:t>&gt;</w:t>
+      </w:r>
+    </w:p>
+    <w:p>
+      <w:pPr>
+        <w:spacing w:after="0"/>
+        <w:rPr>
+          <w:rFonts w:ascii="Consolas" w:hAnsi="Consolas"/>
+        </w:rPr>
+      </w:pPr>
+      <w:r>
+        <w:rPr>
+          <w:rFonts w:ascii="Consolas" w:hAnsi="Consolas"/>
+        </w:rPr>
+        <w:t xml:space="preserve">            &lt;</w:t>
+      </w:r>
+      <w:proofErr w:type="spellStart"/>
+      <w:r>
+        <w:rPr>
+          <w:rFonts w:ascii="Consolas" w:hAnsi="Consolas"/>
+        </w:rPr>
+        <w:t>br</w:t>
+      </w:r>
+      <w:proofErr w:type="spellEnd"/>
+      <w:r>
+        <w:rPr>
+          <w:rFonts w:ascii="Consolas" w:hAnsi="Consolas"/>
+        </w:rPr>
+        <w:t xml:space="preserve"> /&gt;</w:t>
+      </w:r>
+    </w:p>
+    <w:p>
+      <w:pPr>
+        <w:spacing w:after="0"/>
+        <w:rPr>
+          <w:rFonts w:ascii="Consolas" w:hAnsi="Consolas"/>
+        </w:rPr>
+      </w:pPr>
+      <w:r>
+        <w:rPr>
+          <w:rFonts w:ascii="Consolas" w:hAnsi="Consolas"/>
+        </w:rPr>
+        <w:t xml:space="preserve">            &lt;</w:t>
+      </w:r>
+      <w:proofErr w:type="spellStart"/>
+      <w:r>
+        <w:rPr>
+          <w:rFonts w:ascii="Consolas" w:hAnsi="Consolas"/>
+        </w:rPr>
+        <w:t>label</w:t>
+      </w:r>
+      <w:proofErr w:type="spellEnd"/>
+      <w:r>
+        <w:rPr>
+          <w:rFonts w:ascii="Consolas" w:hAnsi="Consolas"/>
+        </w:rPr>
+        <w:t xml:space="preserve"> id="</w:t>
+      </w:r>
+      <w:proofErr w:type="spellStart"/>
+      <w:r>
+        <w:rPr>
+          <w:rFonts w:ascii="Consolas" w:hAnsi="Consolas"/>
+        </w:rPr>
+        <w:t>tets</w:t>
+      </w:r>
+      <w:proofErr w:type="spellEnd"/>
+      <w:r>
+        <w:rPr>
+          <w:rFonts w:ascii="Consolas" w:hAnsi="Consolas"/>
+        </w:rPr>
+        <w:t>"&gt;</w:t>
+      </w:r>
+      <w:proofErr w:type="spellStart"/>
+      <w:r>
+        <w:rPr>
+          <w:rFonts w:ascii="Consolas" w:hAnsi="Consolas"/>
+        </w:rPr>
+        <w:t>Td</w:t>
+      </w:r>
+      <w:proofErr w:type="spellEnd"/>
+      <w:r>
+        <w:rPr>
+          <w:rFonts w:ascii="Consolas" w:hAnsi="Consolas"/>
+        </w:rPr>
+        <w:t xml:space="preserve"> - Tiempo de desarrollo (en años)&lt;/</w:t>
+      </w:r>
+      <w:proofErr w:type="spellStart"/>
+      <w:r>
+        <w:rPr>
+          <w:rFonts w:ascii="Consolas" w:hAnsi="Consolas"/>
+        </w:rPr>
+        <w:t>label</w:t>
+      </w:r>
+      <w:proofErr w:type="spellEnd"/>
+      <w:r>
+        <w:rPr>
+          <w:rFonts w:ascii="Consolas" w:hAnsi="Consolas"/>
+        </w:rPr>
+        <w:t>&gt;</w:t>
+      </w:r>
+    </w:p>
+    <w:p>
+      <w:pPr>
+        <w:spacing w:after="0"/>
+        <w:rPr>
+          <w:rFonts w:ascii="Consolas" w:hAnsi="Consolas"/>
+        </w:rPr>
+      </w:pPr>
+      <w:r>
+        <w:rPr>
+          <w:rFonts w:ascii="Consolas" w:hAnsi="Consolas"/>
+        </w:rPr>
+        <w:t xml:space="preserve">            &lt;</w:t>
+      </w:r>
+      <w:proofErr w:type="spellStart"/>
+      <w:r>
+        <w:rPr>
+          <w:rFonts w:ascii="Consolas" w:hAnsi="Consolas"/>
+        </w:rPr>
+        <w:t>asp:TextBox</w:t>
+      </w:r>
+      <w:proofErr w:type="spellEnd"/>
+      <w:r>
+        <w:rPr>
+          <w:rFonts w:ascii="Consolas" w:hAnsi="Consolas"/>
+        </w:rPr>
+        <w:t xml:space="preserve"> id="</w:t>
+      </w:r>
+      <w:proofErr w:type="spellStart"/>
+      <w:r>
+        <w:rPr>
+          <w:rFonts w:ascii="Consolas" w:hAnsi="Consolas"/>
+        </w:rPr>
+        <w:t>txtTd</w:t>
+      </w:r>
+      <w:proofErr w:type="spellEnd"/>
+      <w:r>
+        <w:rPr>
+          <w:rFonts w:ascii="Consolas" w:hAnsi="Consolas"/>
+        </w:rPr>
+        <w:t xml:space="preserve">" </w:t>
+      </w:r>
+      <w:proofErr w:type="spellStart"/>
+      <w:r>
+        <w:rPr>
+          <w:rFonts w:ascii="Consolas" w:hAnsi="Consolas"/>
+        </w:rPr>
+        <w:t>runat</w:t>
+      </w:r>
+      <w:proofErr w:type="spellEnd"/>
+      <w:r>
+        <w:rPr>
+          <w:rFonts w:ascii="Consolas" w:hAnsi="Consolas"/>
+        </w:rPr>
+        <w:t>="server"&gt;&lt;/</w:t>
+      </w:r>
+      <w:proofErr w:type="spellStart"/>
+      <w:r>
+        <w:rPr>
+          <w:rFonts w:ascii="Consolas" w:hAnsi="Consolas"/>
+        </w:rPr>
+        <w:t>asp:TextBox</w:t>
+      </w:r>
+      <w:proofErr w:type="spellEnd"/>
+      <w:r>
+        <w:rPr>
+          <w:rFonts w:ascii="Consolas" w:hAnsi="Consolas"/>
+        </w:rPr>
+        <w:t>&gt;</w:t>
+      </w:r>
+    </w:p>
+    <w:p>
+      <w:pPr>
+        <w:spacing w:after="0"/>
+        <w:rPr>
+          <w:rFonts w:ascii="Consolas" w:hAnsi="Consolas"/>
+        </w:rPr>
+      </w:pPr>
+      <w:r>
+        <w:rPr>
+          <w:rFonts w:ascii="Consolas" w:hAnsi="Consolas"/>
+        </w:rPr>
+        <w:t xml:space="preserve">            &lt;</w:t>
+      </w:r>
+      <w:proofErr w:type="spellStart"/>
+      <w:r>
+        <w:rPr>
+          <w:rFonts w:ascii="Consolas" w:hAnsi="Consolas"/>
+        </w:rPr>
+        <w:t>br</w:t>
+      </w:r>
+      <w:proofErr w:type="spellEnd"/>
+      <w:r>
+        <w:rPr>
+          <w:rFonts w:ascii="Consolas" w:hAnsi="Consolas"/>
+        </w:rPr>
+        <w:t xml:space="preserve"> /&gt;</w:t>
+      </w:r>
+    </w:p>
+    <w:p>
+      <w:pPr>
+        <w:spacing w:after="0"/>
+        <w:rPr>
+          <w:rFonts w:ascii="Consolas" w:hAnsi="Consolas"/>
+        </w:rPr>
+      </w:pPr>
+      <w:r>
+        <w:rPr>
+          <w:rFonts w:ascii="Consolas" w:hAnsi="Consolas"/>
+        </w:rPr>
+        <w:t xml:space="preserve">            &lt;</w:t>
+      </w:r>
+      <w:proofErr w:type="spellStart"/>
+      <w:r>
+        <w:rPr>
+          <w:rFonts w:ascii="Consolas" w:hAnsi="Consolas"/>
+        </w:rPr>
+        <w:t>asp:Button</w:t>
+      </w:r>
+      <w:proofErr w:type="spellEnd"/>
+      <w:r>
+        <w:rPr>
+          <w:rFonts w:ascii="Consolas" w:hAnsi="Consolas"/>
+        </w:rPr>
+        <w:t xml:space="preserve"> ID="</w:t>
+      </w:r>
+      <w:proofErr w:type="spellStart"/>
+      <w:r>
+        <w:rPr>
+          <w:rFonts w:ascii="Consolas" w:hAnsi="Consolas"/>
+        </w:rPr>
+        <w:t>btnCalcularEsfuerzo</w:t>
+      </w:r>
+      <w:proofErr w:type="spellEnd"/>
+      <w:r>
+        <w:rPr>
+          <w:rFonts w:ascii="Consolas" w:hAnsi="Consolas"/>
+        </w:rPr>
+        <w:t xml:space="preserve">" Text="Calcular esfuerzo (K)" </w:t>
+      </w:r>
+      <w:proofErr w:type="spellStart"/>
+      <w:r>
+        <w:rPr>
+          <w:rFonts w:ascii="Consolas" w:hAnsi="Consolas"/>
+        </w:rPr>
+        <w:t>runat</w:t>
+      </w:r>
+      <w:proofErr w:type="spellEnd"/>
+      <w:r>
+        <w:rPr>
+          <w:rFonts w:ascii="Consolas" w:hAnsi="Consolas"/>
+        </w:rPr>
+        <w:t xml:space="preserve">="server" </w:t>
+      </w:r>
+      <w:proofErr w:type="spellStart"/>
+      <w:r>
+        <w:rPr>
+          <w:rFonts w:ascii="Consolas" w:hAnsi="Consolas"/>
+        </w:rPr>
+        <w:t>OnClick</w:t>
+      </w:r>
+      <w:proofErr w:type="spellEnd"/>
+      <w:r>
+        <w:rPr>
+          <w:rFonts w:ascii="Consolas" w:hAnsi="Consolas"/>
+        </w:rPr>
+        <w:t>="</w:t>
+      </w:r>
+      <w:proofErr w:type="spellStart"/>
+      <w:r>
+        <w:rPr>
+          <w:rFonts w:ascii="Consolas" w:hAnsi="Consolas"/>
+        </w:rPr>
+        <w:t>BtnCalcularEsfuerzo_Click</w:t>
+      </w:r>
+      <w:proofErr w:type="spellEnd"/>
+      <w:r>
+        <w:rPr>
+          <w:rFonts w:ascii="Consolas" w:hAnsi="Consolas"/>
+        </w:rPr>
+        <w:t>" /&gt;</w:t>
+      </w:r>
+    </w:p>
+    <w:p>
+      <w:pPr>
+        <w:spacing w:after="0"/>
+        <w:rPr>
+          <w:rFonts w:ascii="Consolas" w:hAnsi="Consolas"/>
+        </w:rPr>
+      </w:pPr>
+      <w:r>
+        <w:rPr>
+          <w:rFonts w:ascii="Consolas" w:hAnsi="Consolas"/>
+        </w:rPr>
+        <w:t xml:space="preserve">        &lt;/</w:t>
+      </w:r>
+      <w:proofErr w:type="spellStart"/>
+      <w:r>
+        <w:rPr>
+          <w:rFonts w:ascii="Consolas" w:hAnsi="Consolas"/>
+        </w:rPr>
+        <w:t>div</w:t>
+      </w:r>
+      <w:proofErr w:type="spellEnd"/>
+      <w:r>
+        <w:rPr>
+          <w:rFonts w:ascii="Consolas" w:hAnsi="Consolas"/>
+        </w:rPr>
+        <w:t>&gt;</w:t>
+      </w:r>
+    </w:p>
+    <w:p>
+      <w:pPr>
+        <w:spacing w:after="0"/>
+        <w:rPr>
+          <w:rFonts w:ascii="Consolas" w:hAnsi="Consolas"/>
+        </w:rPr>
+      </w:pPr>
+      <w:r>
+        <w:rPr>
+          <w:rFonts w:ascii="Consolas" w:hAnsi="Consolas"/>
+        </w:rPr>
+        <w:t xml:space="preserve">    &lt;/</w:t>
+      </w:r>
+      <w:proofErr w:type="spellStart"/>
+      <w:r>
+        <w:rPr>
+          <w:rFonts w:ascii="Consolas" w:hAnsi="Consolas"/>
+        </w:rPr>
+        <w:t>form</w:t>
+      </w:r>
+      <w:proofErr w:type="spellEnd"/>
+      <w:r>
+        <w:rPr>
+          <w:rFonts w:ascii="Consolas" w:hAnsi="Consolas"/>
+        </w:rPr>
+        <w:t>&gt;</w:t>
+      </w:r>
+    </w:p>
+    <w:p>
+      <w:pPr>
+        <w:spacing w:after="0"/>
+        <w:rPr>
+          <w:rFonts w:ascii="Consolas" w:hAnsi="Consolas"/>
+        </w:rPr>
+      </w:pPr>
+      <w:r>
+        <w:rPr>
+          <w:rFonts w:ascii="Consolas" w:hAnsi="Consolas"/>
+        </w:rPr>
+        <w:t>&lt;/</w:t>
+      </w:r>
+      <w:proofErr w:type="spellStart"/>
+      <w:r>
+        <w:rPr>
+          <w:rFonts w:ascii="Consolas" w:hAnsi="Consolas"/>
+        </w:rPr>
+        <w:t>body</w:t>
+      </w:r>
+      <w:proofErr w:type="spellEnd"/>
+      <w:r>
+        <w:rPr>
+          <w:rFonts w:ascii="Consolas" w:hAnsi="Consolas"/>
+        </w:rPr>
+        <w:t>&gt;</w:t>
+      </w:r>
+    </w:p>
+    <w:p>
+      <w:pPr>
+        <w:spacing w:after="0"/>
+        <w:rPr>
+          <w:rFonts w:ascii="Consolas" w:hAnsi="Consolas"/>
+        </w:rPr>
+      </w:pPr>
+      <w:r>
+        <w:rPr>
+          <w:rFonts w:ascii="Consolas" w:hAnsi="Consolas"/>
+        </w:rPr>
+        <w:t>&lt;/</w:t>
+      </w:r>
+      <w:proofErr w:type="spellStart"/>
+      <w:r>
+        <w:rPr>
+          <w:rFonts w:ascii="Consolas" w:hAnsi="Consolas"/>
+        </w:rPr>
+        <w:t>html</w:t>
+      </w:r>
+      <w:proofErr w:type="spellEnd"/>
+      <w:r>
+        <w:rPr>
+          <w:rFonts w:ascii="Consolas" w:hAnsi="Consolas"/>
+        </w:rPr>
+        <w:t>&gt;</w:t>
       </w:r>
     </w:p>
     <w:p>
@@ -517,6 +1339,7 @@
           <w:szCs w:val="24"/>
         </w:rPr>
       </w:pPr>
+      <w:proofErr w:type="spellStart"/>
       <w:r>
         <w:rPr>
           <w:b/>
@@ -535,57 +1358,118 @@
         </w:rPr>
         <w:t>.aspx.cs</w:t>
       </w:r>
-    </w:p>
-    <w:p>
-      <w:pPr>
-        <w:spacing w:after="0"/>
-        <w:rPr>
-          <w:rFonts w:ascii="Consolas" w:hAnsi="Consolas"/>
-        </w:rPr>
-      </w:pPr>
+      <w:proofErr w:type="spellEnd"/>
+    </w:p>
+    <w:p>
+      <w:pPr>
+        <w:spacing w:after="0"/>
+        <w:rPr>
+          <w:rFonts w:ascii="Consolas" w:hAnsi="Consolas"/>
+        </w:rPr>
+      </w:pPr>
+      <w:proofErr w:type="spellStart"/>
       <w:r>
         <w:rPr>
           <w:rFonts w:ascii="Consolas" w:hAnsi="Consolas"/>
         </w:rPr>
         <w:lastRenderedPageBreak/>
-        <w:t>using System;</w:t>
-      </w:r>
-    </w:p>
-    <w:p>
-      <w:pPr>
-        <w:spacing w:after="0"/>
-        <w:rPr>
-          <w:rFonts w:ascii="Consolas" w:hAnsi="Consolas"/>
-        </w:rPr>
-      </w:pPr>
-      <w:r>
-        <w:rPr>
-          <w:rFonts w:ascii="Consolas" w:hAnsi="Consolas"/>
-        </w:rPr>
-        <w:t>using System.Web.UI;</w:t>
-      </w:r>
-    </w:p>
-    <w:p>
-      <w:pPr>
-        <w:spacing w:after="0"/>
-        <w:rPr>
-          <w:rFonts w:ascii="Consolas" w:hAnsi="Consolas"/>
-        </w:rPr>
-      </w:pPr>
-    </w:p>
-    <w:p>
-      <w:pPr>
-        <w:spacing w:after="0"/>
-        <w:rPr>
-          <w:rFonts w:ascii="Consolas" w:hAnsi="Consolas"/>
-        </w:rPr>
-      </w:pPr>
-      <w:r>
-        <w:rPr>
-          <w:rFonts w:ascii="Consolas" w:hAnsi="Consolas"/>
-        </w:rPr>
-        <w:t>namespace CalcularEsfuerzoSesion</w:t>
-      </w:r>
+        <w:t>using</w:t>
+      </w:r>
+      <w:proofErr w:type="spellEnd"/>
+      <w:r>
+        <w:rPr>
+          <w:rFonts w:ascii="Consolas" w:hAnsi="Consolas"/>
+        </w:rPr>
+        <w:t xml:space="preserve"> </w:t>
+      </w:r>
+      <w:proofErr w:type="spellStart"/>
+      <w:r>
+        <w:rPr>
+          <w:rFonts w:ascii="Consolas" w:hAnsi="Consolas"/>
+        </w:rPr>
+        <w:t>System</w:t>
+      </w:r>
+      <w:proofErr w:type="spellEnd"/>
+      <w:r>
+        <w:rPr>
+          <w:rFonts w:ascii="Consolas" w:hAnsi="Consolas"/>
+        </w:rPr>
+        <w:t>;</w:t>
+      </w:r>
+    </w:p>
+    <w:p>
+      <w:pPr>
+        <w:spacing w:after="0"/>
+        <w:rPr>
+          <w:rFonts w:ascii="Consolas" w:hAnsi="Consolas"/>
+        </w:rPr>
+      </w:pPr>
+      <w:proofErr w:type="spellStart"/>
+      <w:r>
+        <w:rPr>
+          <w:rFonts w:ascii="Consolas" w:hAnsi="Consolas"/>
+        </w:rPr>
+        <w:t>using</w:t>
+      </w:r>
+      <w:proofErr w:type="spellEnd"/>
+      <w:r>
+        <w:rPr>
+          <w:rFonts w:ascii="Consolas" w:hAnsi="Consolas"/>
+        </w:rPr>
+        <w:t xml:space="preserve"> </w:t>
+      </w:r>
+      <w:proofErr w:type="spellStart"/>
+      <w:r>
+        <w:rPr>
+          <w:rFonts w:ascii="Consolas" w:hAnsi="Consolas"/>
+        </w:rPr>
+        <w:t>System.Web.UI</w:t>
+      </w:r>
+      <w:proofErr w:type="spellEnd"/>
+      <w:r>
+        <w:rPr>
+          <w:rFonts w:ascii="Consolas" w:hAnsi="Consolas"/>
+        </w:rPr>
+        <w:t>;</w:t>
+      </w:r>
+    </w:p>
+    <w:p>
+      <w:pPr>
+        <w:spacing w:after="0"/>
+        <w:rPr>
+          <w:rFonts w:ascii="Consolas" w:hAnsi="Consolas"/>
+        </w:rPr>
+      </w:pPr>
+    </w:p>
+    <w:p>
+      <w:pPr>
+        <w:spacing w:after="0"/>
+        <w:rPr>
+          <w:rFonts w:ascii="Consolas" w:hAnsi="Consolas"/>
+        </w:rPr>
+      </w:pPr>
+      <w:proofErr w:type="spellStart"/>
+      <w:r>
+        <w:rPr>
+          <w:rFonts w:ascii="Consolas" w:hAnsi="Consolas"/>
+        </w:rPr>
+        <w:t>namespace</w:t>
+      </w:r>
+      <w:proofErr w:type="spellEnd"/>
+      <w:r>
+        <w:rPr>
+          <w:rFonts w:ascii="Consolas" w:hAnsi="Consolas"/>
+        </w:rPr>
+        <w:t xml:space="preserve"> </w:t>
+      </w:r>
+      <w:proofErr w:type="spellStart"/>
+      <w:r>
+        <w:rPr>
+          <w:rFonts w:ascii="Consolas" w:hAnsi="Consolas"/>
+        </w:rPr>
+        <w:t>CalcularEsfuerzoSesion</w:t>
+      </w:r>
+      <w:proofErr w:type="spellEnd"/>
     </w:p>
     <w:p>
       <w:pPr>
@@ -612,7 +1496,49 @@
         <w:rPr>
           <w:rFonts w:ascii="Consolas" w:hAnsi="Consolas"/>
         </w:rPr>
-        <w:t xml:space="preserve">    public partial class Principal : Page</w:t>
+        <w:t xml:space="preserve">    </w:t>
+      </w:r>
+      <w:proofErr w:type="spellStart"/>
+      <w:r>
+        <w:rPr>
+          <w:rFonts w:ascii="Consolas" w:hAnsi="Consolas"/>
+        </w:rPr>
+        <w:t>public</w:t>
+      </w:r>
+      <w:proofErr w:type="spellEnd"/>
+      <w:r>
+        <w:rPr>
+          <w:rFonts w:ascii="Consolas" w:hAnsi="Consolas"/>
+        </w:rPr>
+        <w:t xml:space="preserve"> </w:t>
+      </w:r>
+      <w:proofErr w:type="spellStart"/>
+      <w:r>
+        <w:rPr>
+          <w:rFonts w:ascii="Consolas" w:hAnsi="Consolas"/>
+        </w:rPr>
+        <w:t>partial</w:t>
+      </w:r>
+      <w:proofErr w:type="spellEnd"/>
+      <w:r>
+        <w:rPr>
+          <w:rFonts w:ascii="Consolas" w:hAnsi="Consolas"/>
+        </w:rPr>
+        <w:t xml:space="preserve"> </w:t>
+      </w:r>
+      <w:proofErr w:type="spellStart"/>
+      <w:r>
+        <w:rPr>
+          <w:rFonts w:ascii="Consolas" w:hAnsi="Consolas"/>
+        </w:rPr>
+        <w:t>class</w:t>
+      </w:r>
+      <w:proofErr w:type="spellEnd"/>
+      <w:r>
+        <w:rPr>
+          <w:rFonts w:ascii="Consolas" w:hAnsi="Consolas"/>
+        </w:rPr>
+        <w:t xml:space="preserve"> Principal : Page</w:t>
       </w:r>
     </w:p>
     <w:p>
@@ -640,7 +1566,91 @@
         <w:rPr>
           <w:rFonts w:ascii="Consolas" w:hAnsi="Consolas"/>
         </w:rPr>
-        <w:t xml:space="preserve">        protected void Page_Load(object sender, EventArgs e)</w:t>
+        <w:t xml:space="preserve">        </w:t>
+      </w:r>
+      <w:proofErr w:type="spellStart"/>
+      <w:r>
+        <w:rPr>
+          <w:rFonts w:ascii="Consolas" w:hAnsi="Consolas"/>
+        </w:rPr>
+        <w:t>protected</w:t>
+      </w:r>
+      <w:proofErr w:type="spellEnd"/>
+      <w:r>
+        <w:rPr>
+          <w:rFonts w:ascii="Consolas" w:hAnsi="Consolas"/>
+        </w:rPr>
+        <w:t xml:space="preserve"> </w:t>
+      </w:r>
+      <w:proofErr w:type="spellStart"/>
+      <w:r>
+        <w:rPr>
+          <w:rFonts w:ascii="Consolas" w:hAnsi="Consolas"/>
+        </w:rPr>
+        <w:t>void</w:t>
+      </w:r>
+      <w:proofErr w:type="spellEnd"/>
+      <w:r>
+        <w:rPr>
+          <w:rFonts w:ascii="Consolas" w:hAnsi="Consolas"/>
+        </w:rPr>
+        <w:t xml:space="preserve"> </w:t>
+      </w:r>
+      <w:proofErr w:type="spellStart"/>
+      <w:r>
+        <w:rPr>
+          <w:rFonts w:ascii="Consolas" w:hAnsi="Consolas"/>
+        </w:rPr>
+        <w:t>Page_Load</w:t>
+      </w:r>
+      <w:proofErr w:type="spellEnd"/>
+      <w:r>
+        <w:rPr>
+          <w:rFonts w:ascii="Consolas" w:hAnsi="Consolas"/>
+        </w:rPr>
+        <w:t>(</w:t>
+      </w:r>
+      <w:proofErr w:type="spellStart"/>
+      <w:r>
+        <w:rPr>
+          <w:rFonts w:ascii="Consolas" w:hAnsi="Consolas"/>
+        </w:rPr>
+        <w:t>object</w:t>
+      </w:r>
+      <w:proofErr w:type="spellEnd"/>
+      <w:r>
+        <w:rPr>
+          <w:rFonts w:ascii="Consolas" w:hAnsi="Consolas"/>
+        </w:rPr>
+        <w:t xml:space="preserve"> </w:t>
+      </w:r>
+      <w:proofErr w:type="spellStart"/>
+      <w:r>
+        <w:rPr>
+          <w:rFonts w:ascii="Consolas" w:hAnsi="Consolas"/>
+        </w:rPr>
+        <w:t>sender</w:t>
+      </w:r>
+      <w:proofErr w:type="spellEnd"/>
+      <w:r>
+        <w:rPr>
+          <w:rFonts w:ascii="Consolas" w:hAnsi="Consolas"/>
+        </w:rPr>
+        <w:t xml:space="preserve">, </w:t>
+      </w:r>
+      <w:proofErr w:type="spellStart"/>
+      <w:r>
+        <w:rPr>
+          <w:rFonts w:ascii="Consolas" w:hAnsi="Consolas"/>
+        </w:rPr>
+        <w:t>EventArgs</w:t>
+      </w:r>
+      <w:proofErr w:type="spellEnd"/>
+      <w:r>
+        <w:rPr>
+          <w:rFonts w:ascii="Consolas" w:hAnsi="Consolas"/>
+        </w:rPr>
+        <w:t xml:space="preserve"> e)</w:t>
       </w:r>
     </w:p>
     <w:p>
@@ -698,7 +1708,91 @@
         <w:rPr>
           <w:rFonts w:ascii="Consolas" w:hAnsi="Consolas"/>
         </w:rPr>
-        <w:t xml:space="preserve">        protected void BtnCalcularEsfuerzo_Click(object sender, EventArgs e)</w:t>
+        <w:t xml:space="preserve">        </w:t>
+      </w:r>
+      <w:proofErr w:type="spellStart"/>
+      <w:r>
+        <w:rPr>
+          <w:rFonts w:ascii="Consolas" w:hAnsi="Consolas"/>
+        </w:rPr>
+        <w:t>protected</w:t>
+      </w:r>
+      <w:proofErr w:type="spellEnd"/>
+      <w:r>
+        <w:rPr>
+          <w:rFonts w:ascii="Consolas" w:hAnsi="Consolas"/>
+        </w:rPr>
+        <w:t xml:space="preserve"> </w:t>
+      </w:r>
+      <w:proofErr w:type="spellStart"/>
+      <w:r>
+        <w:rPr>
+          <w:rFonts w:ascii="Consolas" w:hAnsi="Consolas"/>
+        </w:rPr>
+        <w:t>void</w:t>
+      </w:r>
+      <w:proofErr w:type="spellEnd"/>
+      <w:r>
+        <w:rPr>
+          <w:rFonts w:ascii="Consolas" w:hAnsi="Consolas"/>
+        </w:rPr>
+        <w:t xml:space="preserve"> </w:t>
+      </w:r>
+      <w:proofErr w:type="spellStart"/>
+      <w:r>
+        <w:rPr>
+          <w:rFonts w:ascii="Consolas" w:hAnsi="Consolas"/>
+        </w:rPr>
+        <w:t>BtnCalcularEsfuerzo_Click</w:t>
+      </w:r>
+      <w:proofErr w:type="spellEnd"/>
+      <w:r>
+        <w:rPr>
+          <w:rFonts w:ascii="Consolas" w:hAnsi="Consolas"/>
+        </w:rPr>
+        <w:t>(</w:t>
+      </w:r>
+      <w:proofErr w:type="spellStart"/>
+      <w:r>
+        <w:rPr>
+          <w:rFonts w:ascii="Consolas" w:hAnsi="Consolas"/>
+        </w:rPr>
+        <w:t>object</w:t>
+      </w:r>
+      <w:proofErr w:type="spellEnd"/>
+      <w:r>
+        <w:rPr>
+          <w:rFonts w:ascii="Consolas" w:hAnsi="Consolas"/>
+        </w:rPr>
+        <w:t xml:space="preserve"> </w:t>
+      </w:r>
+      <w:proofErr w:type="spellStart"/>
+      <w:r>
+        <w:rPr>
+          <w:rFonts w:ascii="Consolas" w:hAnsi="Consolas"/>
+        </w:rPr>
+        <w:t>sender</w:t>
+      </w:r>
+      <w:proofErr w:type="spellEnd"/>
+      <w:r>
+        <w:rPr>
+          <w:rFonts w:ascii="Consolas" w:hAnsi="Consolas"/>
+        </w:rPr>
+        <w:t xml:space="preserve">, </w:t>
+      </w:r>
+      <w:proofErr w:type="spellStart"/>
+      <w:r>
+        <w:rPr>
+          <w:rFonts w:ascii="Consolas" w:hAnsi="Consolas"/>
+        </w:rPr>
+        <w:t>EventArgs</w:t>
+      </w:r>
+      <w:proofErr w:type="spellEnd"/>
+      <w:r>
+        <w:rPr>
+          <w:rFonts w:ascii="Consolas" w:hAnsi="Consolas"/>
+        </w:rPr>
+        <w:t xml:space="preserve"> e)</w:t>
       </w:r>
     </w:p>
     <w:p>
@@ -726,93 +1820,377 @@
         <w:rPr>
           <w:rFonts w:ascii="Consolas" w:hAnsi="Consolas"/>
         </w:rPr>
-        <w:t xml:space="preserve">            int l = int.Parse(txtL.Text);</w:t>
-      </w:r>
-    </w:p>
-    <w:p>
-      <w:pPr>
-        <w:spacing w:after="0"/>
-        <w:rPr>
-          <w:rFonts w:ascii="Consolas" w:hAnsi="Consolas"/>
-        </w:rPr>
-      </w:pPr>
-      <w:r>
-        <w:rPr>
-          <w:rFonts w:ascii="Consolas" w:hAnsi="Consolas"/>
-        </w:rPr>
-        <w:t xml:space="preserve">            int ck = int.Parse(txtCk.Text);</w:t>
-      </w:r>
-    </w:p>
-    <w:p>
-      <w:pPr>
-        <w:spacing w:after="0"/>
-        <w:rPr>
-          <w:rFonts w:ascii="Consolas" w:hAnsi="Consolas"/>
-        </w:rPr>
-      </w:pPr>
-      <w:r>
-        <w:rPr>
-          <w:rFonts w:ascii="Consolas" w:hAnsi="Consolas"/>
-        </w:rPr>
-        <w:t xml:space="preserve">            double td = double.Parse(txtTd.Text);</w:t>
-      </w:r>
-    </w:p>
-    <w:p>
-      <w:pPr>
-        <w:spacing w:after="0"/>
-        <w:rPr>
-          <w:rFonts w:ascii="Consolas" w:hAnsi="Consolas"/>
-        </w:rPr>
-      </w:pPr>
-    </w:p>
-    <w:p>
-      <w:pPr>
-        <w:spacing w:after="0"/>
-        <w:rPr>
-          <w:rFonts w:ascii="Consolas" w:hAnsi="Consolas"/>
-        </w:rPr>
-      </w:pPr>
-      <w:r>
-        <w:rPr>
-          <w:rFonts w:ascii="Consolas" w:hAnsi="Consolas"/>
-        </w:rPr>
-        <w:t xml:space="preserve">            double esfuerzo = Math.Pow(l, 3) / (Math.Pow(ck, 3) * Math.Pow(td, 4));</w:t>
-      </w:r>
-    </w:p>
-    <w:p>
-      <w:pPr>
-        <w:spacing w:after="0"/>
-        <w:rPr>
-          <w:rFonts w:ascii="Consolas" w:hAnsi="Consolas"/>
-        </w:rPr>
-      </w:pPr>
-      <w:r>
-        <w:rPr>
-          <w:rFonts w:ascii="Consolas" w:hAnsi="Consolas"/>
-        </w:rPr>
-        <w:t xml:space="preserve">            Session["Esfuerzo"] = esfuerzo;</w:t>
-      </w:r>
-    </w:p>
-    <w:p>
-      <w:pPr>
-        <w:spacing w:after="0"/>
-        <w:rPr>
-          <w:rFonts w:ascii="Consolas" w:hAnsi="Consolas"/>
-        </w:rPr>
-      </w:pPr>
-    </w:p>
-    <w:p>
-      <w:pPr>
-        <w:spacing w:after="0"/>
-        <w:rPr>
-          <w:rFonts w:ascii="Consolas" w:hAnsi="Consolas"/>
-        </w:rPr>
-      </w:pPr>
-      <w:r>
-        <w:rPr>
-          <w:rFonts w:ascii="Consolas" w:hAnsi="Consolas"/>
-        </w:rPr>
-        <w:t xml:space="preserve">            Response.Redirect("Resultado.aspx");</w:t>
+        <w:t xml:space="preserve">            </w:t>
+      </w:r>
+      <w:proofErr w:type="spellStart"/>
+      <w:r>
+        <w:rPr>
+          <w:rFonts w:ascii="Consolas" w:hAnsi="Consolas"/>
+        </w:rPr>
+        <w:t>double</w:t>
+      </w:r>
+      <w:proofErr w:type="spellEnd"/>
+      <w:r>
+        <w:rPr>
+          <w:rFonts w:ascii="Consolas" w:hAnsi="Consolas"/>
+        </w:rPr>
+        <w:t xml:space="preserve"> </w:t>
+      </w:r>
+      <w:r>
+        <w:rPr>
+          <w:rFonts w:ascii="Consolas" w:hAnsi="Consolas"/>
+        </w:rPr>
+        <w:t xml:space="preserve">l = </w:t>
+      </w:r>
+      <w:proofErr w:type="spellStart"/>
+      <w:r>
+        <w:rPr>
+          <w:rFonts w:ascii="Consolas" w:hAnsi="Consolas"/>
+        </w:rPr>
+        <w:t>double</w:t>
+      </w:r>
+      <w:r>
+        <w:rPr>
+          <w:rFonts w:ascii="Consolas" w:hAnsi="Consolas"/>
+        </w:rPr>
+        <w:t>.Parse</w:t>
+      </w:r>
+      <w:proofErr w:type="spellEnd"/>
+      <w:r>
+        <w:rPr>
+          <w:rFonts w:ascii="Consolas" w:hAnsi="Consolas"/>
+        </w:rPr>
+        <w:t>(</w:t>
+      </w:r>
+      <w:proofErr w:type="spellStart"/>
+      <w:r>
+        <w:rPr>
+          <w:rFonts w:ascii="Consolas" w:hAnsi="Consolas"/>
+        </w:rPr>
+        <w:t>txtL.Text</w:t>
+      </w:r>
+      <w:proofErr w:type="spellEnd"/>
+      <w:r>
+        <w:rPr>
+          <w:rFonts w:ascii="Consolas" w:hAnsi="Consolas"/>
+        </w:rPr>
+        <w:t>);</w:t>
+      </w:r>
+    </w:p>
+    <w:p>
+      <w:pPr>
+        <w:spacing w:after="0"/>
+        <w:rPr>
+          <w:rFonts w:ascii="Consolas" w:hAnsi="Consolas"/>
+        </w:rPr>
+      </w:pPr>
+      <w:r>
+        <w:rPr>
+          <w:rFonts w:ascii="Consolas" w:hAnsi="Consolas"/>
+        </w:rPr>
+        <w:t xml:space="preserve">            </w:t>
+      </w:r>
+      <w:proofErr w:type="spellStart"/>
+      <w:r>
+        <w:rPr>
+          <w:rFonts w:ascii="Consolas" w:hAnsi="Consolas"/>
+        </w:rPr>
+        <w:t>double</w:t>
+      </w:r>
+      <w:proofErr w:type="spellEnd"/>
+      <w:r>
+        <w:rPr>
+          <w:rFonts w:ascii="Consolas" w:hAnsi="Consolas"/>
+        </w:rPr>
+        <w:t xml:space="preserve"> </w:t>
+      </w:r>
+      <w:proofErr w:type="spellStart"/>
+      <w:r>
+        <w:rPr>
+          <w:rFonts w:ascii="Consolas" w:hAnsi="Consolas"/>
+        </w:rPr>
+        <w:t>ck</w:t>
+      </w:r>
+      <w:proofErr w:type="spellEnd"/>
+      <w:r>
+        <w:rPr>
+          <w:rFonts w:ascii="Consolas" w:hAnsi="Consolas"/>
+        </w:rPr>
+        <w:t xml:space="preserve"> = </w:t>
+      </w:r>
+      <w:proofErr w:type="spellStart"/>
+      <w:r>
+        <w:rPr>
+          <w:rFonts w:ascii="Consolas" w:hAnsi="Consolas"/>
+        </w:rPr>
+        <w:t>double</w:t>
+      </w:r>
+      <w:r>
+        <w:rPr>
+          <w:rFonts w:ascii="Consolas" w:hAnsi="Consolas"/>
+        </w:rPr>
+        <w:t>.Parse</w:t>
+      </w:r>
+      <w:proofErr w:type="spellEnd"/>
+      <w:r>
+        <w:rPr>
+          <w:rFonts w:ascii="Consolas" w:hAnsi="Consolas"/>
+        </w:rPr>
+        <w:t>(</w:t>
+      </w:r>
+      <w:proofErr w:type="spellStart"/>
+      <w:r>
+        <w:rPr>
+          <w:rFonts w:ascii="Consolas" w:hAnsi="Consolas"/>
+        </w:rPr>
+        <w:t>txtCk.Text</w:t>
+      </w:r>
+      <w:proofErr w:type="spellEnd"/>
+      <w:r>
+        <w:rPr>
+          <w:rFonts w:ascii="Consolas" w:hAnsi="Consolas"/>
+        </w:rPr>
+        <w:t>);</w:t>
+      </w:r>
+    </w:p>
+    <w:p>
+      <w:pPr>
+        <w:spacing w:after="0"/>
+        <w:rPr>
+          <w:rFonts w:ascii="Consolas" w:hAnsi="Consolas"/>
+        </w:rPr>
+      </w:pPr>
+      <w:r>
+        <w:rPr>
+          <w:rFonts w:ascii="Consolas" w:hAnsi="Consolas"/>
+        </w:rPr>
+        <w:t xml:space="preserve">            </w:t>
+      </w:r>
+      <w:proofErr w:type="spellStart"/>
+      <w:r>
+        <w:rPr>
+          <w:rFonts w:ascii="Consolas" w:hAnsi="Consolas"/>
+        </w:rPr>
+        <w:t>double</w:t>
+      </w:r>
+      <w:proofErr w:type="spellEnd"/>
+      <w:r>
+        <w:rPr>
+          <w:rFonts w:ascii="Consolas" w:hAnsi="Consolas"/>
+        </w:rPr>
+        <w:t xml:space="preserve"> </w:t>
+      </w:r>
+      <w:proofErr w:type="spellStart"/>
+      <w:r>
+        <w:rPr>
+          <w:rFonts w:ascii="Consolas" w:hAnsi="Consolas"/>
+        </w:rPr>
+        <w:t>td</w:t>
+      </w:r>
+      <w:proofErr w:type="spellEnd"/>
+      <w:r>
+        <w:rPr>
+          <w:rFonts w:ascii="Consolas" w:hAnsi="Consolas"/>
+        </w:rPr>
+        <w:t xml:space="preserve"> = </w:t>
+      </w:r>
+      <w:proofErr w:type="spellStart"/>
+      <w:r>
+        <w:rPr>
+          <w:rFonts w:ascii="Consolas" w:hAnsi="Consolas"/>
+        </w:rPr>
+        <w:t>double.Parse</w:t>
+      </w:r>
+      <w:proofErr w:type="spellEnd"/>
+      <w:r>
+        <w:rPr>
+          <w:rFonts w:ascii="Consolas" w:hAnsi="Consolas"/>
+        </w:rPr>
+        <w:t>(</w:t>
+      </w:r>
+      <w:proofErr w:type="spellStart"/>
+      <w:r>
+        <w:rPr>
+          <w:rFonts w:ascii="Consolas" w:hAnsi="Consolas"/>
+        </w:rPr>
+        <w:t>txtTd.Text</w:t>
+      </w:r>
+      <w:proofErr w:type="spellEnd"/>
+      <w:r>
+        <w:rPr>
+          <w:rFonts w:ascii="Consolas" w:hAnsi="Consolas"/>
+        </w:rPr>
+        <w:t>);</w:t>
+      </w:r>
+    </w:p>
+    <w:p>
+      <w:pPr>
+        <w:spacing w:after="0"/>
+        <w:rPr>
+          <w:rFonts w:ascii="Consolas" w:hAnsi="Consolas"/>
+        </w:rPr>
+      </w:pPr>
+    </w:p>
+    <w:p>
+      <w:pPr>
+        <w:spacing w:after="0"/>
+        <w:rPr>
+          <w:rFonts w:ascii="Consolas" w:hAnsi="Consolas"/>
+        </w:rPr>
+      </w:pPr>
+      <w:r>
+        <w:rPr>
+          <w:rFonts w:ascii="Consolas" w:hAnsi="Consolas"/>
+        </w:rPr>
+        <w:t xml:space="preserve">            </w:t>
+      </w:r>
+      <w:proofErr w:type="spellStart"/>
+      <w:r>
+        <w:rPr>
+          <w:rFonts w:ascii="Consolas" w:hAnsi="Consolas"/>
+        </w:rPr>
+        <w:t>double</w:t>
+      </w:r>
+      <w:proofErr w:type="spellEnd"/>
+      <w:r>
+        <w:rPr>
+          <w:rFonts w:ascii="Consolas" w:hAnsi="Consolas"/>
+        </w:rPr>
+        <w:t xml:space="preserve"> esfuerzo = </w:t>
+      </w:r>
+      <w:proofErr w:type="spellStart"/>
+      <w:r>
+        <w:rPr>
+          <w:rFonts w:ascii="Consolas" w:hAnsi="Consolas"/>
+        </w:rPr>
+        <w:t>Math.Pow</w:t>
+      </w:r>
+      <w:proofErr w:type="spellEnd"/>
+      <w:r>
+        <w:rPr>
+          <w:rFonts w:ascii="Consolas" w:hAnsi="Consolas"/>
+        </w:rPr>
+        <w:t>(l, 3) / (</w:t>
+      </w:r>
+      <w:proofErr w:type="spellStart"/>
+      <w:r>
+        <w:rPr>
+          <w:rFonts w:ascii="Consolas" w:hAnsi="Consolas"/>
+        </w:rPr>
+        <w:t>Math.Pow</w:t>
+      </w:r>
+      <w:proofErr w:type="spellEnd"/>
+      <w:r>
+        <w:rPr>
+          <w:rFonts w:ascii="Consolas" w:hAnsi="Consolas"/>
+        </w:rPr>
+        <w:t>(</w:t>
+      </w:r>
+      <w:proofErr w:type="spellStart"/>
+      <w:r>
+        <w:rPr>
+          <w:rFonts w:ascii="Consolas" w:hAnsi="Consolas"/>
+        </w:rPr>
+        <w:t>ck</w:t>
+      </w:r>
+      <w:proofErr w:type="spellEnd"/>
+      <w:r>
+        <w:rPr>
+          <w:rFonts w:ascii="Consolas" w:hAnsi="Consolas"/>
+        </w:rPr>
+        <w:t xml:space="preserve">, 3) * </w:t>
+      </w:r>
+      <w:proofErr w:type="spellStart"/>
+      <w:r>
+        <w:rPr>
+          <w:rFonts w:ascii="Consolas" w:hAnsi="Consolas"/>
+        </w:rPr>
+        <w:t>Math.Pow</w:t>
+      </w:r>
+      <w:proofErr w:type="spellEnd"/>
+      <w:r>
+        <w:rPr>
+          <w:rFonts w:ascii="Consolas" w:hAnsi="Consolas"/>
+        </w:rPr>
+        <w:t>(</w:t>
+      </w:r>
+      <w:proofErr w:type="spellStart"/>
+      <w:r>
+        <w:rPr>
+          <w:rFonts w:ascii="Consolas" w:hAnsi="Consolas"/>
+        </w:rPr>
+        <w:t>td</w:t>
+      </w:r>
+      <w:proofErr w:type="spellEnd"/>
+      <w:r>
+        <w:rPr>
+          <w:rFonts w:ascii="Consolas" w:hAnsi="Consolas"/>
+        </w:rPr>
+        <w:t>, 4));</w:t>
+      </w:r>
+    </w:p>
+    <w:p>
+      <w:pPr>
+        <w:spacing w:after="0"/>
+        <w:rPr>
+          <w:rFonts w:ascii="Consolas" w:hAnsi="Consolas"/>
+        </w:rPr>
+      </w:pPr>
+      <w:r>
+        <w:rPr>
+          <w:rFonts w:ascii="Consolas" w:hAnsi="Consolas"/>
+        </w:rPr>
+        <w:t xml:space="preserve">            </w:t>
+      </w:r>
+      <w:proofErr w:type="spellStart"/>
+      <w:r>
+        <w:rPr>
+          <w:rFonts w:ascii="Consolas" w:hAnsi="Consolas"/>
+        </w:rPr>
+        <w:t>Session</w:t>
+      </w:r>
+      <w:proofErr w:type="spellEnd"/>
+      <w:r>
+        <w:rPr>
+          <w:rFonts w:ascii="Consolas" w:hAnsi="Consolas"/>
+        </w:rPr>
+        <w:t>["Esfuerzo"] = esfuerzo;</w:t>
+      </w:r>
+    </w:p>
+    <w:p>
+      <w:pPr>
+        <w:spacing w:after="0"/>
+        <w:rPr>
+          <w:rFonts w:ascii="Consolas" w:hAnsi="Consolas"/>
+        </w:rPr>
+      </w:pPr>
+    </w:p>
+    <w:p>
+      <w:pPr>
+        <w:spacing w:after="0"/>
+        <w:rPr>
+          <w:rFonts w:ascii="Consolas" w:hAnsi="Consolas"/>
+        </w:rPr>
+      </w:pPr>
+      <w:r>
+        <w:rPr>
+          <w:rFonts w:ascii="Consolas" w:hAnsi="Consolas"/>
+        </w:rPr>
+        <w:t xml:space="preserve">            </w:t>
+      </w:r>
+      <w:proofErr w:type="spellStart"/>
+      <w:r>
+        <w:rPr>
+          <w:rFonts w:ascii="Consolas" w:hAnsi="Consolas"/>
+        </w:rPr>
+        <w:t>Response.Redirect</w:t>
+      </w:r>
+      <w:proofErr w:type="spellEnd"/>
+      <w:r>
+        <w:rPr>
+          <w:rFonts w:ascii="Consolas" w:hAnsi="Consolas"/>
+        </w:rPr>
+        <w:t>("Resultado.aspx");</w:t>
       </w:r>
     </w:p>
     <w:p>
@@ -907,93 +2285,345 @@
         <w:rPr>
           <w:rFonts w:ascii="Consolas" w:hAnsi="Consolas"/>
         </w:rPr>
-        <w:t>&lt;%@ Page Language="C#" AutoEventWireup="true" CodeBehind="Resultado.aspx.cs" Inherits="CalcularEsfuerzoSesion.Resultado" %&gt;</w:t>
-      </w:r>
-    </w:p>
-    <w:p>
-      <w:pPr>
-        <w:spacing w:after="0"/>
-        <w:rPr>
-          <w:rFonts w:ascii="Consolas" w:hAnsi="Consolas"/>
-        </w:rPr>
-      </w:pPr>
-    </w:p>
-    <w:p>
-      <w:pPr>
-        <w:spacing w:after="0"/>
-        <w:rPr>
-          <w:rFonts w:ascii="Consolas" w:hAnsi="Consolas"/>
-        </w:rPr>
-      </w:pPr>
-      <w:r>
-        <w:rPr>
-          <w:rFonts w:ascii="Consolas" w:hAnsi="Consolas"/>
-        </w:rPr>
-        <w:t>&lt;!DOCTYPE html&gt;</w:t>
-      </w:r>
-    </w:p>
-    <w:p>
-      <w:pPr>
-        <w:spacing w:after="0"/>
-        <w:rPr>
-          <w:rFonts w:ascii="Consolas" w:hAnsi="Consolas"/>
-        </w:rPr>
-      </w:pPr>
-    </w:p>
-    <w:p>
-      <w:pPr>
-        <w:spacing w:after="0"/>
-        <w:rPr>
-          <w:rFonts w:ascii="Consolas" w:hAnsi="Consolas"/>
-        </w:rPr>
-      </w:pPr>
-      <w:r>
-        <w:rPr>
-          <w:rFonts w:ascii="Consolas" w:hAnsi="Consolas"/>
-        </w:rPr>
-        <w:t>&lt;html xmlns="http://www.w3.org/1999/xhtml"&gt;</w:t>
-      </w:r>
-    </w:p>
-    <w:p>
-      <w:pPr>
-        <w:spacing w:after="0"/>
-        <w:rPr>
-          <w:rFonts w:ascii="Consolas" w:hAnsi="Consolas"/>
-        </w:rPr>
-      </w:pPr>
-      <w:r>
-        <w:rPr>
-          <w:rFonts w:ascii="Consolas" w:hAnsi="Consolas"/>
-        </w:rPr>
-        <w:t>&lt;head runat="server"&gt;</w:t>
-      </w:r>
-    </w:p>
-    <w:p>
-      <w:pPr>
-        <w:spacing w:after="0"/>
-        <w:rPr>
-          <w:rFonts w:ascii="Consolas" w:hAnsi="Consolas"/>
-        </w:rPr>
-      </w:pPr>
-      <w:r>
-        <w:rPr>
-          <w:rFonts w:ascii="Consolas" w:hAnsi="Consolas"/>
-        </w:rPr>
-        <w:t>&lt;meta http-equiv="Content-Type" content="text/html; charset=utf-8"/&gt;</w:t>
-      </w:r>
-    </w:p>
-    <w:p>
-      <w:pPr>
-        <w:spacing w:after="0"/>
-        <w:rPr>
-          <w:rFonts w:ascii="Consolas" w:hAnsi="Consolas"/>
-        </w:rPr>
-      </w:pPr>
-      <w:r>
-        <w:rPr>
-          <w:rFonts w:ascii="Consolas" w:hAnsi="Consolas"/>
-        </w:rPr>
-        <w:t xml:space="preserve">    &lt;title&gt;&lt;/title&gt;</w:t>
+        <w:t xml:space="preserve">&lt;%@ Page </w:t>
+      </w:r>
+      <w:proofErr w:type="spellStart"/>
+      <w:r>
+        <w:rPr>
+          <w:rFonts w:ascii="Consolas" w:hAnsi="Consolas"/>
+        </w:rPr>
+        <w:t>Language</w:t>
+      </w:r>
+      <w:proofErr w:type="spellEnd"/>
+      <w:r>
+        <w:rPr>
+          <w:rFonts w:ascii="Consolas" w:hAnsi="Consolas"/>
+        </w:rPr>
+        <w:t xml:space="preserve">="C#" </w:t>
+      </w:r>
+      <w:proofErr w:type="spellStart"/>
+      <w:r>
+        <w:rPr>
+          <w:rFonts w:ascii="Consolas" w:hAnsi="Consolas"/>
+        </w:rPr>
+        <w:t>AutoEventWireup</w:t>
+      </w:r>
+      <w:proofErr w:type="spellEnd"/>
+      <w:r>
+        <w:rPr>
+          <w:rFonts w:ascii="Consolas" w:hAnsi="Consolas"/>
+        </w:rPr>
+        <w:t xml:space="preserve">="true" </w:t>
+      </w:r>
+      <w:proofErr w:type="spellStart"/>
+      <w:r>
+        <w:rPr>
+          <w:rFonts w:ascii="Consolas" w:hAnsi="Consolas"/>
+        </w:rPr>
+        <w:t>CodeBehind</w:t>
+      </w:r>
+      <w:proofErr w:type="spellEnd"/>
+      <w:r>
+        <w:rPr>
+          <w:rFonts w:ascii="Consolas" w:hAnsi="Consolas"/>
+        </w:rPr>
+        <w:t>="</w:t>
+      </w:r>
+      <w:proofErr w:type="spellStart"/>
+      <w:r>
+        <w:rPr>
+          <w:rFonts w:ascii="Consolas" w:hAnsi="Consolas"/>
+        </w:rPr>
+        <w:t>Resultado.aspx.cs</w:t>
+      </w:r>
+      <w:proofErr w:type="spellEnd"/>
+      <w:r>
+        <w:rPr>
+          <w:rFonts w:ascii="Consolas" w:hAnsi="Consolas"/>
+        </w:rPr>
+        <w:t xml:space="preserve">" </w:t>
+      </w:r>
+      <w:proofErr w:type="spellStart"/>
+      <w:r>
+        <w:rPr>
+          <w:rFonts w:ascii="Consolas" w:hAnsi="Consolas"/>
+        </w:rPr>
+        <w:t>Inherits</w:t>
+      </w:r>
+      <w:proofErr w:type="spellEnd"/>
+      <w:r>
+        <w:rPr>
+          <w:rFonts w:ascii="Consolas" w:hAnsi="Consolas"/>
+        </w:rPr>
+        <w:t>="</w:t>
+      </w:r>
+      <w:proofErr w:type="spellStart"/>
+      <w:r>
+        <w:rPr>
+          <w:rFonts w:ascii="Consolas" w:hAnsi="Consolas"/>
+        </w:rPr>
+        <w:t>CalcularEsfuerzoSesion.Resultado</w:t>
+      </w:r>
+      <w:proofErr w:type="spellEnd"/>
+      <w:r>
+        <w:rPr>
+          <w:rFonts w:ascii="Consolas" w:hAnsi="Consolas"/>
+        </w:rPr>
+        <w:t>" %&gt;</w:t>
+      </w:r>
+    </w:p>
+    <w:p>
+      <w:pPr>
+        <w:spacing w:after="0"/>
+        <w:rPr>
+          <w:rFonts w:ascii="Consolas" w:hAnsi="Consolas"/>
+        </w:rPr>
+      </w:pPr>
+    </w:p>
+    <w:p>
+      <w:pPr>
+        <w:spacing w:after="0"/>
+        <w:rPr>
+          <w:rFonts w:ascii="Consolas" w:hAnsi="Consolas"/>
+        </w:rPr>
+      </w:pPr>
+      <w:r>
+        <w:rPr>
+          <w:rFonts w:ascii="Consolas" w:hAnsi="Consolas"/>
+        </w:rPr>
+        <w:t xml:space="preserve">&lt;!DOCTYPE </w:t>
+      </w:r>
+      <w:proofErr w:type="spellStart"/>
+      <w:r>
+        <w:rPr>
+          <w:rFonts w:ascii="Consolas" w:hAnsi="Consolas"/>
+        </w:rPr>
+        <w:t>html</w:t>
+      </w:r>
+      <w:proofErr w:type="spellEnd"/>
+      <w:r>
+        <w:rPr>
+          <w:rFonts w:ascii="Consolas" w:hAnsi="Consolas"/>
+        </w:rPr>
+        <w:t>&gt;</w:t>
+      </w:r>
+    </w:p>
+    <w:p>
+      <w:pPr>
+        <w:spacing w:after="0"/>
+        <w:rPr>
+          <w:rFonts w:ascii="Consolas" w:hAnsi="Consolas"/>
+        </w:rPr>
+      </w:pPr>
+    </w:p>
+    <w:p>
+      <w:pPr>
+        <w:spacing w:after="0"/>
+        <w:rPr>
+          <w:rFonts w:ascii="Consolas" w:hAnsi="Consolas"/>
+        </w:rPr>
+      </w:pPr>
+      <w:r>
+        <w:rPr>
+          <w:rFonts w:ascii="Consolas" w:hAnsi="Consolas"/>
+        </w:rPr>
+        <w:t>&lt;</w:t>
+      </w:r>
+      <w:proofErr w:type="spellStart"/>
+      <w:r>
+        <w:rPr>
+          <w:rFonts w:ascii="Consolas" w:hAnsi="Consolas"/>
+        </w:rPr>
+        <w:t>html</w:t>
+      </w:r>
+      <w:proofErr w:type="spellEnd"/>
+      <w:r>
+        <w:rPr>
+          <w:rFonts w:ascii="Consolas" w:hAnsi="Consolas"/>
+        </w:rPr>
+        <w:t xml:space="preserve"> </w:t>
+      </w:r>
+      <w:proofErr w:type="spellStart"/>
+      <w:r>
+        <w:rPr>
+          <w:rFonts w:ascii="Consolas" w:hAnsi="Consolas"/>
+        </w:rPr>
+        <w:t>xmlns</w:t>
+      </w:r>
+      <w:proofErr w:type="spellEnd"/>
+      <w:r>
+        <w:rPr>
+          <w:rFonts w:ascii="Consolas" w:hAnsi="Consolas"/>
+        </w:rPr>
+        <w:t>="http://www.w3.org/1999/xhtml"&gt;</w:t>
+      </w:r>
+    </w:p>
+    <w:p>
+      <w:pPr>
+        <w:spacing w:after="0"/>
+        <w:rPr>
+          <w:rFonts w:ascii="Consolas" w:hAnsi="Consolas"/>
+        </w:rPr>
+      </w:pPr>
+      <w:r>
+        <w:rPr>
+          <w:rFonts w:ascii="Consolas" w:hAnsi="Consolas"/>
+        </w:rPr>
+        <w:t xml:space="preserve">&lt;head </w:t>
+      </w:r>
+      <w:proofErr w:type="spellStart"/>
+      <w:r>
+        <w:rPr>
+          <w:rFonts w:ascii="Consolas" w:hAnsi="Consolas"/>
+        </w:rPr>
+        <w:t>runat</w:t>
+      </w:r>
+      <w:proofErr w:type="spellEnd"/>
+      <w:r>
+        <w:rPr>
+          <w:rFonts w:ascii="Consolas" w:hAnsi="Consolas"/>
+        </w:rPr>
+        <w:t>="server"&gt;</w:t>
+      </w:r>
+    </w:p>
+    <w:p>
+      <w:pPr>
+        <w:spacing w:after="0"/>
+        <w:rPr>
+          <w:rFonts w:ascii="Consolas" w:hAnsi="Consolas"/>
+        </w:rPr>
+      </w:pPr>
+      <w:r>
+        <w:rPr>
+          <w:rFonts w:ascii="Consolas" w:hAnsi="Consolas"/>
+        </w:rPr>
+        <w:t>&lt;meta http-</w:t>
+      </w:r>
+      <w:proofErr w:type="spellStart"/>
+      <w:r>
+        <w:rPr>
+          <w:rFonts w:ascii="Consolas" w:hAnsi="Consolas"/>
+        </w:rPr>
+        <w:t>equiv</w:t>
+      </w:r>
+      <w:proofErr w:type="spellEnd"/>
+      <w:r>
+        <w:rPr>
+          <w:rFonts w:ascii="Consolas" w:hAnsi="Consolas"/>
+        </w:rPr>
+        <w:t>="Content-</w:t>
+      </w:r>
+      <w:proofErr w:type="spellStart"/>
+      <w:r>
+        <w:rPr>
+          <w:rFonts w:ascii="Consolas" w:hAnsi="Consolas"/>
+        </w:rPr>
+        <w:t>Type</w:t>
+      </w:r>
+      <w:proofErr w:type="spellEnd"/>
+      <w:r>
+        <w:rPr>
+          <w:rFonts w:ascii="Consolas" w:hAnsi="Consolas"/>
+        </w:rPr>
+        <w:t xml:space="preserve">" </w:t>
+      </w:r>
+      <w:proofErr w:type="spellStart"/>
+      <w:r>
+        <w:rPr>
+          <w:rFonts w:ascii="Consolas" w:hAnsi="Consolas"/>
+        </w:rPr>
+        <w:t>content</w:t>
+      </w:r>
+      <w:proofErr w:type="spellEnd"/>
+      <w:r>
+        <w:rPr>
+          <w:rFonts w:ascii="Consolas" w:hAnsi="Consolas"/>
+        </w:rPr>
+        <w:t>="</w:t>
+      </w:r>
+      <w:proofErr w:type="spellStart"/>
+      <w:r>
+        <w:rPr>
+          <w:rFonts w:ascii="Consolas" w:hAnsi="Consolas"/>
+        </w:rPr>
+        <w:t>text</w:t>
+      </w:r>
+      <w:proofErr w:type="spellEnd"/>
+      <w:r>
+        <w:rPr>
+          <w:rFonts w:ascii="Consolas" w:hAnsi="Consolas"/>
+        </w:rPr>
+        <w:t>/</w:t>
+      </w:r>
+      <w:proofErr w:type="spellStart"/>
+      <w:r>
+        <w:rPr>
+          <w:rFonts w:ascii="Consolas" w:hAnsi="Consolas"/>
+        </w:rPr>
+        <w:t>html</w:t>
+      </w:r>
+      <w:proofErr w:type="spellEnd"/>
+      <w:r>
+        <w:rPr>
+          <w:rFonts w:ascii="Consolas" w:hAnsi="Consolas"/>
+        </w:rPr>
+        <w:t xml:space="preserve">; </w:t>
+      </w:r>
+      <w:proofErr w:type="spellStart"/>
+      <w:r>
+        <w:rPr>
+          <w:rFonts w:ascii="Consolas" w:hAnsi="Consolas"/>
+        </w:rPr>
+        <w:t>charset</w:t>
+      </w:r>
+      <w:proofErr w:type="spellEnd"/>
+      <w:r>
+        <w:rPr>
+          <w:rFonts w:ascii="Consolas" w:hAnsi="Consolas"/>
+        </w:rPr>
+        <w:t>=utf-8"/&gt;</w:t>
+      </w:r>
+    </w:p>
+    <w:p>
+      <w:pPr>
+        <w:spacing w:after="0"/>
+        <w:rPr>
+          <w:rFonts w:ascii="Consolas" w:hAnsi="Consolas"/>
+        </w:rPr>
+      </w:pPr>
+      <w:r>
+        <w:rPr>
+          <w:rFonts w:ascii="Consolas" w:hAnsi="Consolas"/>
+        </w:rPr>
+        <w:t xml:space="preserve">    &lt;</w:t>
+      </w:r>
+      <w:proofErr w:type="spellStart"/>
+      <w:r>
+        <w:rPr>
+          <w:rFonts w:ascii="Consolas" w:hAnsi="Consolas"/>
+        </w:rPr>
+        <w:t>title</w:t>
+      </w:r>
+      <w:proofErr w:type="spellEnd"/>
+      <w:r>
+        <w:rPr>
+          <w:rFonts w:ascii="Consolas" w:hAnsi="Consolas"/>
+        </w:rPr>
+        <w:t>&gt;&lt;/</w:t>
+      </w:r>
+      <w:proofErr w:type="spellStart"/>
+      <w:r>
+        <w:rPr>
+          <w:rFonts w:ascii="Consolas" w:hAnsi="Consolas"/>
+        </w:rPr>
+        <w:t>title</w:t>
+      </w:r>
+      <w:proofErr w:type="spellEnd"/>
+      <w:r>
+        <w:rPr>
+          <w:rFonts w:ascii="Consolas" w:hAnsi="Consolas"/>
+        </w:rPr>
+        <w:t>&gt;</w:t>
       </w:r>
     </w:p>
     <w:p>
@@ -1021,105 +2651,273 @@
         <w:rPr>
           <w:rFonts w:ascii="Consolas" w:hAnsi="Consolas"/>
         </w:rPr>
-        <w:t>&lt;body&gt;</w:t>
-      </w:r>
-    </w:p>
-    <w:p>
-      <w:pPr>
-        <w:spacing w:after="0"/>
-        <w:rPr>
-          <w:rFonts w:ascii="Consolas" w:hAnsi="Consolas"/>
-        </w:rPr>
-      </w:pPr>
-      <w:r>
-        <w:rPr>
-          <w:rFonts w:ascii="Consolas" w:hAnsi="Consolas"/>
-        </w:rPr>
-        <w:t xml:space="preserve">    &lt;form id="form1" runat="server"&gt;</w:t>
-      </w:r>
-    </w:p>
-    <w:p>
-      <w:pPr>
-        <w:spacing w:after="0"/>
-        <w:rPr>
-          <w:rFonts w:ascii="Consolas" w:hAnsi="Consolas"/>
-        </w:rPr>
-      </w:pPr>
-      <w:r>
-        <w:rPr>
-          <w:rFonts w:ascii="Consolas" w:hAnsi="Consolas"/>
-        </w:rPr>
-        <w:t xml:space="preserve">        &lt;div&gt;</w:t>
-      </w:r>
-    </w:p>
-    <w:p>
-      <w:pPr>
-        <w:spacing w:after="0"/>
-        <w:rPr>
-          <w:rFonts w:ascii="Consolas" w:hAnsi="Consolas"/>
-        </w:rPr>
-      </w:pPr>
-      <w:r>
-        <w:rPr>
-          <w:rFonts w:ascii="Consolas" w:hAnsi="Consolas"/>
-        </w:rPr>
-        <w:t xml:space="preserve">            El esfuerzo utilizado es: &lt;asp:Label ID="lblEsfuerzo" runat="server"&gt;&lt;/asp:Label&gt;</w:t>
-      </w:r>
-    </w:p>
-    <w:p>
-      <w:pPr>
-        <w:spacing w:after="0"/>
-        <w:rPr>
-          <w:rFonts w:ascii="Consolas" w:hAnsi="Consolas"/>
-        </w:rPr>
-      </w:pPr>
-      <w:r>
-        <w:rPr>
-          <w:rFonts w:ascii="Consolas" w:hAnsi="Consolas"/>
-        </w:rPr>
-        <w:t xml:space="preserve">        &lt;/div&gt;</w:t>
-      </w:r>
-    </w:p>
-    <w:p>
-      <w:pPr>
-        <w:spacing w:after="0"/>
-        <w:rPr>
-          <w:rFonts w:ascii="Consolas" w:hAnsi="Consolas"/>
-        </w:rPr>
-      </w:pPr>
-      <w:r>
-        <w:rPr>
-          <w:rFonts w:ascii="Consolas" w:hAnsi="Consolas"/>
-        </w:rPr>
-        <w:t xml:space="preserve">    &lt;/form&gt;</w:t>
-      </w:r>
-    </w:p>
-    <w:p>
-      <w:pPr>
-        <w:spacing w:after="0"/>
-        <w:rPr>
-          <w:rFonts w:ascii="Consolas" w:hAnsi="Consolas"/>
-        </w:rPr>
-      </w:pPr>
-      <w:r>
-        <w:rPr>
-          <w:rFonts w:ascii="Consolas" w:hAnsi="Consolas"/>
-        </w:rPr>
-        <w:t>&lt;/body&gt;</w:t>
-      </w:r>
-    </w:p>
-    <w:p>
-      <w:pPr>
-        <w:spacing w:after="0"/>
-        <w:rPr>
-          <w:rFonts w:ascii="Consolas" w:hAnsi="Consolas"/>
-        </w:rPr>
-      </w:pPr>
-      <w:r>
-        <w:rPr>
-          <w:rFonts w:ascii="Consolas" w:hAnsi="Consolas"/>
-        </w:rPr>
-        <w:t>&lt;/html&gt;</w:t>
+        <w:t>&lt;</w:t>
+      </w:r>
+      <w:proofErr w:type="spellStart"/>
+      <w:r>
+        <w:rPr>
+          <w:rFonts w:ascii="Consolas" w:hAnsi="Consolas"/>
+        </w:rPr>
+        <w:t>body</w:t>
+      </w:r>
+      <w:proofErr w:type="spellEnd"/>
+      <w:r>
+        <w:rPr>
+          <w:rFonts w:ascii="Consolas" w:hAnsi="Consolas"/>
+        </w:rPr>
+        <w:t>&gt;</w:t>
+      </w:r>
+    </w:p>
+    <w:p>
+      <w:pPr>
+        <w:spacing w:after="0"/>
+        <w:rPr>
+          <w:rFonts w:ascii="Consolas" w:hAnsi="Consolas"/>
+        </w:rPr>
+      </w:pPr>
+      <w:r>
+        <w:rPr>
+          <w:rFonts w:ascii="Consolas" w:hAnsi="Consolas"/>
+        </w:rPr>
+        <w:t xml:space="preserve">    &lt;</w:t>
+      </w:r>
+      <w:proofErr w:type="spellStart"/>
+      <w:r>
+        <w:rPr>
+          <w:rFonts w:ascii="Consolas" w:hAnsi="Consolas"/>
+        </w:rPr>
+        <w:t>form</w:t>
+      </w:r>
+      <w:proofErr w:type="spellEnd"/>
+      <w:r>
+        <w:rPr>
+          <w:rFonts w:ascii="Consolas" w:hAnsi="Consolas"/>
+        </w:rPr>
+        <w:t xml:space="preserve"> id="form1" </w:t>
+      </w:r>
+      <w:proofErr w:type="spellStart"/>
+      <w:r>
+        <w:rPr>
+          <w:rFonts w:ascii="Consolas" w:hAnsi="Consolas"/>
+        </w:rPr>
+        <w:t>runat</w:t>
+      </w:r>
+      <w:proofErr w:type="spellEnd"/>
+      <w:r>
+        <w:rPr>
+          <w:rFonts w:ascii="Consolas" w:hAnsi="Consolas"/>
+        </w:rPr>
+        <w:t>="server"&gt;</w:t>
+      </w:r>
+    </w:p>
+    <w:p>
+      <w:pPr>
+        <w:spacing w:after="0"/>
+        <w:rPr>
+          <w:rFonts w:ascii="Consolas" w:hAnsi="Consolas"/>
+        </w:rPr>
+      </w:pPr>
+      <w:r>
+        <w:rPr>
+          <w:rFonts w:ascii="Consolas" w:hAnsi="Consolas"/>
+        </w:rPr>
+        <w:t xml:space="preserve">        &lt;</w:t>
+      </w:r>
+      <w:proofErr w:type="spellStart"/>
+      <w:r>
+        <w:rPr>
+          <w:rFonts w:ascii="Consolas" w:hAnsi="Consolas"/>
+        </w:rPr>
+        <w:t>div</w:t>
+      </w:r>
+      <w:proofErr w:type="spellEnd"/>
+      <w:r>
+        <w:rPr>
+          <w:rFonts w:ascii="Consolas" w:hAnsi="Consolas"/>
+        </w:rPr>
+        <w:t>&gt;</w:t>
+      </w:r>
+    </w:p>
+    <w:p>
+      <w:pPr>
+        <w:spacing w:after="0"/>
+        <w:rPr>
+          <w:rFonts w:ascii="Consolas" w:hAnsi="Consolas"/>
+        </w:rPr>
+      </w:pPr>
+      <w:r>
+        <w:rPr>
+          <w:rFonts w:ascii="Consolas" w:hAnsi="Consolas"/>
+        </w:rPr>
+        <w:t xml:space="preserve">            El esfuerzo utilizado es: &lt;</w:t>
+      </w:r>
+      <w:proofErr w:type="spellStart"/>
+      <w:r>
+        <w:rPr>
+          <w:rFonts w:ascii="Consolas" w:hAnsi="Consolas"/>
+        </w:rPr>
+        <w:t>asp:Label</w:t>
+      </w:r>
+      <w:proofErr w:type="spellEnd"/>
+      <w:r>
+        <w:rPr>
+          <w:rFonts w:ascii="Consolas" w:hAnsi="Consolas"/>
+        </w:rPr>
+        <w:t xml:space="preserve"> ID="</w:t>
+      </w:r>
+      <w:proofErr w:type="spellStart"/>
+      <w:r>
+        <w:rPr>
+          <w:rFonts w:ascii="Consolas" w:hAnsi="Consolas"/>
+        </w:rPr>
+        <w:t>lblEsfuerzo</w:t>
+      </w:r>
+      <w:proofErr w:type="spellEnd"/>
+      <w:r>
+        <w:rPr>
+          <w:rFonts w:ascii="Consolas" w:hAnsi="Consolas"/>
+        </w:rPr>
+        <w:t xml:space="preserve">" </w:t>
+      </w:r>
+      <w:proofErr w:type="spellStart"/>
+      <w:r>
+        <w:rPr>
+          <w:rFonts w:ascii="Consolas" w:hAnsi="Consolas"/>
+        </w:rPr>
+        <w:t>runat</w:t>
+      </w:r>
+      <w:proofErr w:type="spellEnd"/>
+      <w:r>
+        <w:rPr>
+          <w:rFonts w:ascii="Consolas" w:hAnsi="Consolas"/>
+        </w:rPr>
+        <w:t>="server"&gt;&lt;/</w:t>
+      </w:r>
+      <w:proofErr w:type="spellStart"/>
+      <w:r>
+        <w:rPr>
+          <w:rFonts w:ascii="Consolas" w:hAnsi="Consolas"/>
+        </w:rPr>
+        <w:t>asp:Label</w:t>
+      </w:r>
+      <w:proofErr w:type="spellEnd"/>
+      <w:r>
+        <w:rPr>
+          <w:rFonts w:ascii="Consolas" w:hAnsi="Consolas"/>
+        </w:rPr>
+        <w:t>&gt;</w:t>
+      </w:r>
+    </w:p>
+    <w:p>
+      <w:pPr>
+        <w:spacing w:after="0"/>
+        <w:rPr>
+          <w:rFonts w:ascii="Consolas" w:hAnsi="Consolas"/>
+        </w:rPr>
+      </w:pPr>
+      <w:r>
+        <w:rPr>
+          <w:rFonts w:ascii="Consolas" w:hAnsi="Consolas"/>
+        </w:rPr>
+        <w:t xml:space="preserve">        &lt;/</w:t>
+      </w:r>
+      <w:proofErr w:type="spellStart"/>
+      <w:r>
+        <w:rPr>
+          <w:rFonts w:ascii="Consolas" w:hAnsi="Consolas"/>
+        </w:rPr>
+        <w:t>div</w:t>
+      </w:r>
+      <w:proofErr w:type="spellEnd"/>
+      <w:r>
+        <w:rPr>
+          <w:rFonts w:ascii="Consolas" w:hAnsi="Consolas"/>
+        </w:rPr>
+        <w:t>&gt;</w:t>
+      </w:r>
+    </w:p>
+    <w:p>
+      <w:pPr>
+        <w:spacing w:after="0"/>
+        <w:rPr>
+          <w:rFonts w:ascii="Consolas" w:hAnsi="Consolas"/>
+        </w:rPr>
+      </w:pPr>
+      <w:r>
+        <w:rPr>
+          <w:rFonts w:ascii="Consolas" w:hAnsi="Consolas"/>
+        </w:rPr>
+        <w:t xml:space="preserve">    &lt;/</w:t>
+      </w:r>
+      <w:proofErr w:type="spellStart"/>
+      <w:r>
+        <w:rPr>
+          <w:rFonts w:ascii="Consolas" w:hAnsi="Consolas"/>
+        </w:rPr>
+        <w:t>form</w:t>
+      </w:r>
+      <w:proofErr w:type="spellEnd"/>
+      <w:r>
+        <w:rPr>
+          <w:rFonts w:ascii="Consolas" w:hAnsi="Consolas"/>
+        </w:rPr>
+        <w:t>&gt;</w:t>
+      </w:r>
+    </w:p>
+    <w:p>
+      <w:pPr>
+        <w:spacing w:after="0"/>
+        <w:rPr>
+          <w:rFonts w:ascii="Consolas" w:hAnsi="Consolas"/>
+        </w:rPr>
+      </w:pPr>
+      <w:r>
+        <w:rPr>
+          <w:rFonts w:ascii="Consolas" w:hAnsi="Consolas"/>
+        </w:rPr>
+        <w:t>&lt;/</w:t>
+      </w:r>
+      <w:proofErr w:type="spellStart"/>
+      <w:r>
+        <w:rPr>
+          <w:rFonts w:ascii="Consolas" w:hAnsi="Consolas"/>
+        </w:rPr>
+        <w:t>body</w:t>
+      </w:r>
+      <w:proofErr w:type="spellEnd"/>
+      <w:r>
+        <w:rPr>
+          <w:rFonts w:ascii="Consolas" w:hAnsi="Consolas"/>
+        </w:rPr>
+        <w:t>&gt;</w:t>
+      </w:r>
+    </w:p>
+    <w:p>
+      <w:pPr>
+        <w:spacing w:after="0"/>
+        <w:rPr>
+          <w:rFonts w:ascii="Consolas" w:hAnsi="Consolas"/>
+        </w:rPr>
+      </w:pPr>
+      <w:r>
+        <w:rPr>
+          <w:rFonts w:ascii="Consolas" w:hAnsi="Consolas"/>
+        </w:rPr>
+        <w:t>&lt;/</w:t>
+      </w:r>
+      <w:proofErr w:type="spellStart"/>
+      <w:r>
+        <w:rPr>
+          <w:rFonts w:ascii="Consolas" w:hAnsi="Consolas"/>
+        </w:rPr>
+        <w:t>html</w:t>
+      </w:r>
+      <w:proofErr w:type="spellEnd"/>
+      <w:r>
+        <w:rPr>
+          <w:rFonts w:ascii="Consolas" w:hAnsi="Consolas"/>
+        </w:rPr>
+        <w:t>&gt;</w:t>
       </w:r>
     </w:p>
     <w:p>
@@ -1136,6 +2934,7 @@
           <w:szCs w:val="24"/>
         </w:rPr>
       </w:pPr>
+      <w:proofErr w:type="spellStart"/>
       <w:r>
         <w:rPr>
           <w:b/>
@@ -1154,56 +2953,117 @@
         </w:rPr>
         <w:t>.aspx.cs</w:t>
       </w:r>
-    </w:p>
-    <w:p>
-      <w:pPr>
-        <w:spacing w:after="0"/>
-        <w:rPr>
-          <w:rFonts w:ascii="Consolas" w:hAnsi="Consolas"/>
-        </w:rPr>
-      </w:pPr>
-      <w:r>
-        <w:rPr>
-          <w:rFonts w:ascii="Consolas" w:hAnsi="Consolas"/>
-        </w:rPr>
-        <w:t>using System;</w:t>
-      </w:r>
-    </w:p>
-    <w:p>
-      <w:pPr>
-        <w:spacing w:after="0"/>
-        <w:rPr>
-          <w:rFonts w:ascii="Consolas" w:hAnsi="Consolas"/>
-        </w:rPr>
-      </w:pPr>
-      <w:r>
-        <w:rPr>
-          <w:rFonts w:ascii="Consolas" w:hAnsi="Consolas"/>
-        </w:rPr>
-        <w:t>using System.Web.UI;</w:t>
-      </w:r>
-    </w:p>
-    <w:p>
-      <w:pPr>
-        <w:spacing w:after="0"/>
-        <w:rPr>
-          <w:rFonts w:ascii="Consolas" w:hAnsi="Consolas"/>
-        </w:rPr>
-      </w:pPr>
-    </w:p>
-    <w:p>
-      <w:pPr>
-        <w:spacing w:after="0"/>
-        <w:rPr>
-          <w:rFonts w:ascii="Consolas" w:hAnsi="Consolas"/>
-        </w:rPr>
-      </w:pPr>
-      <w:r>
-        <w:rPr>
-          <w:rFonts w:ascii="Consolas" w:hAnsi="Consolas"/>
-        </w:rPr>
-        <w:t>namespace CalcularEsfuerzoSesion</w:t>
-      </w:r>
+      <w:proofErr w:type="spellEnd"/>
+    </w:p>
+    <w:p>
+      <w:pPr>
+        <w:spacing w:after="0"/>
+        <w:rPr>
+          <w:rFonts w:ascii="Consolas" w:hAnsi="Consolas"/>
+        </w:rPr>
+      </w:pPr>
+      <w:proofErr w:type="spellStart"/>
+      <w:r>
+        <w:rPr>
+          <w:rFonts w:ascii="Consolas" w:hAnsi="Consolas"/>
+        </w:rPr>
+        <w:t>using</w:t>
+      </w:r>
+      <w:proofErr w:type="spellEnd"/>
+      <w:r>
+        <w:rPr>
+          <w:rFonts w:ascii="Consolas" w:hAnsi="Consolas"/>
+        </w:rPr>
+        <w:t xml:space="preserve"> </w:t>
+      </w:r>
+      <w:proofErr w:type="spellStart"/>
+      <w:r>
+        <w:rPr>
+          <w:rFonts w:ascii="Consolas" w:hAnsi="Consolas"/>
+        </w:rPr>
+        <w:t>System</w:t>
+      </w:r>
+      <w:proofErr w:type="spellEnd"/>
+      <w:r>
+        <w:rPr>
+          <w:rFonts w:ascii="Consolas" w:hAnsi="Consolas"/>
+        </w:rPr>
+        <w:t>;</w:t>
+      </w:r>
+    </w:p>
+    <w:p>
+      <w:pPr>
+        <w:spacing w:after="0"/>
+        <w:rPr>
+          <w:rFonts w:ascii="Consolas" w:hAnsi="Consolas"/>
+        </w:rPr>
+      </w:pPr>
+      <w:proofErr w:type="spellStart"/>
+      <w:r>
+        <w:rPr>
+          <w:rFonts w:ascii="Consolas" w:hAnsi="Consolas"/>
+        </w:rPr>
+        <w:t>using</w:t>
+      </w:r>
+      <w:proofErr w:type="spellEnd"/>
+      <w:r>
+        <w:rPr>
+          <w:rFonts w:ascii="Consolas" w:hAnsi="Consolas"/>
+        </w:rPr>
+        <w:t xml:space="preserve"> </w:t>
+      </w:r>
+      <w:proofErr w:type="spellStart"/>
+      <w:r>
+        <w:rPr>
+          <w:rFonts w:ascii="Consolas" w:hAnsi="Consolas"/>
+        </w:rPr>
+        <w:t>System.Web.UI</w:t>
+      </w:r>
+      <w:proofErr w:type="spellEnd"/>
+      <w:r>
+        <w:rPr>
+          <w:rFonts w:ascii="Consolas" w:hAnsi="Consolas"/>
+        </w:rPr>
+        <w:t>;</w:t>
+      </w:r>
+    </w:p>
+    <w:p>
+      <w:pPr>
+        <w:spacing w:after="0"/>
+        <w:rPr>
+          <w:rFonts w:ascii="Consolas" w:hAnsi="Consolas"/>
+        </w:rPr>
+      </w:pPr>
+    </w:p>
+    <w:p>
+      <w:pPr>
+        <w:spacing w:after="0"/>
+        <w:rPr>
+          <w:rFonts w:ascii="Consolas" w:hAnsi="Consolas"/>
+        </w:rPr>
+      </w:pPr>
+      <w:proofErr w:type="spellStart"/>
+      <w:r>
+        <w:rPr>
+          <w:rFonts w:ascii="Consolas" w:hAnsi="Consolas"/>
+        </w:rPr>
+        <w:t>namespace</w:t>
+      </w:r>
+      <w:proofErr w:type="spellEnd"/>
+      <w:r>
+        <w:rPr>
+          <w:rFonts w:ascii="Consolas" w:hAnsi="Consolas"/>
+        </w:rPr>
+        <w:t xml:space="preserve"> </w:t>
+      </w:r>
+      <w:proofErr w:type="spellStart"/>
+      <w:r>
+        <w:rPr>
+          <w:rFonts w:ascii="Consolas" w:hAnsi="Consolas"/>
+        </w:rPr>
+        <w:t>CalcularEsfuerzoSesion</w:t>
+      </w:r>
+      <w:proofErr w:type="spellEnd"/>
     </w:p>
     <w:p>
       <w:pPr>
@@ -1230,7 +3090,49 @@
         <w:rPr>
           <w:rFonts w:ascii="Consolas" w:hAnsi="Consolas"/>
         </w:rPr>
-        <w:t xml:space="preserve">    public partial class Resultado : Page</w:t>
+        <w:t xml:space="preserve">    </w:t>
+      </w:r>
+      <w:proofErr w:type="spellStart"/>
+      <w:r>
+        <w:rPr>
+          <w:rFonts w:ascii="Consolas" w:hAnsi="Consolas"/>
+        </w:rPr>
+        <w:t>public</w:t>
+      </w:r>
+      <w:proofErr w:type="spellEnd"/>
+      <w:r>
+        <w:rPr>
+          <w:rFonts w:ascii="Consolas" w:hAnsi="Consolas"/>
+        </w:rPr>
+        <w:t xml:space="preserve"> </w:t>
+      </w:r>
+      <w:proofErr w:type="spellStart"/>
+      <w:r>
+        <w:rPr>
+          <w:rFonts w:ascii="Consolas" w:hAnsi="Consolas"/>
+        </w:rPr>
+        <w:t>partial</w:t>
+      </w:r>
+      <w:proofErr w:type="spellEnd"/>
+      <w:r>
+        <w:rPr>
+          <w:rFonts w:ascii="Consolas" w:hAnsi="Consolas"/>
+        </w:rPr>
+        <w:t xml:space="preserve"> </w:t>
+      </w:r>
+      <w:proofErr w:type="spellStart"/>
+      <w:r>
+        <w:rPr>
+          <w:rFonts w:ascii="Consolas" w:hAnsi="Consolas"/>
+        </w:rPr>
+        <w:t>class</w:t>
+      </w:r>
+      <w:proofErr w:type="spellEnd"/>
+      <w:r>
+        <w:rPr>
+          <w:rFonts w:ascii="Consolas" w:hAnsi="Consolas"/>
+        </w:rPr>
+        <w:t xml:space="preserve"> Resultado : Page</w:t>
       </w:r>
     </w:p>
     <w:p>
@@ -1258,7 +3160,91 @@
         <w:rPr>
           <w:rFonts w:ascii="Consolas" w:hAnsi="Consolas"/>
         </w:rPr>
-        <w:t xml:space="preserve">        protected void Page_Load(object sender, EventArgs e)</w:t>
+        <w:t xml:space="preserve">        </w:t>
+      </w:r>
+      <w:proofErr w:type="spellStart"/>
+      <w:r>
+        <w:rPr>
+          <w:rFonts w:ascii="Consolas" w:hAnsi="Consolas"/>
+        </w:rPr>
+        <w:t>protected</w:t>
+      </w:r>
+      <w:proofErr w:type="spellEnd"/>
+      <w:r>
+        <w:rPr>
+          <w:rFonts w:ascii="Consolas" w:hAnsi="Consolas"/>
+        </w:rPr>
+        <w:t xml:space="preserve"> </w:t>
+      </w:r>
+      <w:proofErr w:type="spellStart"/>
+      <w:r>
+        <w:rPr>
+          <w:rFonts w:ascii="Consolas" w:hAnsi="Consolas"/>
+        </w:rPr>
+        <w:t>void</w:t>
+      </w:r>
+      <w:proofErr w:type="spellEnd"/>
+      <w:r>
+        <w:rPr>
+          <w:rFonts w:ascii="Consolas" w:hAnsi="Consolas"/>
+        </w:rPr>
+        <w:t xml:space="preserve"> </w:t>
+      </w:r>
+      <w:proofErr w:type="spellStart"/>
+      <w:r>
+        <w:rPr>
+          <w:rFonts w:ascii="Consolas" w:hAnsi="Consolas"/>
+        </w:rPr>
+        <w:t>Page_Load</w:t>
+      </w:r>
+      <w:proofErr w:type="spellEnd"/>
+      <w:r>
+        <w:rPr>
+          <w:rFonts w:ascii="Consolas" w:hAnsi="Consolas"/>
+        </w:rPr>
+        <w:t>(</w:t>
+      </w:r>
+      <w:proofErr w:type="spellStart"/>
+      <w:r>
+        <w:rPr>
+          <w:rFonts w:ascii="Consolas" w:hAnsi="Consolas"/>
+        </w:rPr>
+        <w:t>object</w:t>
+      </w:r>
+      <w:proofErr w:type="spellEnd"/>
+      <w:r>
+        <w:rPr>
+          <w:rFonts w:ascii="Consolas" w:hAnsi="Consolas"/>
+        </w:rPr>
+        <w:t xml:space="preserve"> </w:t>
+      </w:r>
+      <w:proofErr w:type="spellStart"/>
+      <w:r>
+        <w:rPr>
+          <w:rFonts w:ascii="Consolas" w:hAnsi="Consolas"/>
+        </w:rPr>
+        <w:t>sender</w:t>
+      </w:r>
+      <w:proofErr w:type="spellEnd"/>
+      <w:r>
+        <w:rPr>
+          <w:rFonts w:ascii="Consolas" w:hAnsi="Consolas"/>
+        </w:rPr>
+        <w:t xml:space="preserve">, </w:t>
+      </w:r>
+      <w:proofErr w:type="spellStart"/>
+      <w:r>
+        <w:rPr>
+          <w:rFonts w:ascii="Consolas" w:hAnsi="Consolas"/>
+        </w:rPr>
+        <w:t>EventArgs</w:t>
+      </w:r>
+      <w:proofErr w:type="spellEnd"/>
+      <w:r>
+        <w:rPr>
+          <w:rFonts w:ascii="Consolas" w:hAnsi="Consolas"/>
+        </w:rPr>
+        <w:t xml:space="preserve"> e)</w:t>
       </w:r>
     </w:p>
     <w:p>
@@ -1286,7 +3272,49 @@
         <w:rPr>
           <w:rFonts w:ascii="Consolas" w:hAnsi="Consolas"/>
         </w:rPr>
-        <w:t xml:space="preserve">            lblEsfuerzo.Text = Session["Esfuerzo"].ToString();</w:t>
+        <w:t xml:space="preserve">            </w:t>
+      </w:r>
+      <w:proofErr w:type="spellStart"/>
+      <w:r>
+        <w:rPr>
+          <w:rFonts w:ascii="Consolas" w:hAnsi="Consolas"/>
+        </w:rPr>
+        <w:t>lblEsfuerzo.Text</w:t>
+      </w:r>
+      <w:proofErr w:type="spellEnd"/>
+      <w:r>
+        <w:rPr>
+          <w:rFonts w:ascii="Consolas" w:hAnsi="Consolas"/>
+        </w:rPr>
+        <w:t xml:space="preserve"> = </w:t>
+      </w:r>
+      <w:proofErr w:type="spellStart"/>
+      <w:r>
+        <w:rPr>
+          <w:rFonts w:ascii="Consolas" w:hAnsi="Consolas"/>
+        </w:rPr>
+        <w:t>Session</w:t>
+      </w:r>
+      <w:proofErr w:type="spellEnd"/>
+      <w:r>
+        <w:rPr>
+          <w:rFonts w:ascii="Consolas" w:hAnsi="Consolas"/>
+        </w:rPr>
+        <w:t>["Esfuerzo"].</w:t>
+      </w:r>
+      <w:proofErr w:type="spellStart"/>
+      <w:r>
+        <w:rPr>
+          <w:rFonts w:ascii="Consolas" w:hAnsi="Consolas"/>
+        </w:rPr>
+        <w:t>ToString</w:t>
+      </w:r>
+      <w:proofErr w:type="spellEnd"/>
+      <w:r>
+        <w:rPr>
+          <w:rFonts w:ascii="Consolas" w:hAnsi="Consolas"/>
+        </w:rPr>
+        <w:t>();</w:t>
       </w:r>
     </w:p>
     <w:p>
@@ -1359,6 +3387,9 @@
     </w:p>
     <w:p>
       <w:r>
+        <w:rPr>
+          <w:noProof/>
+        </w:rPr>
         <w:drawing>
           <wp:inline distT="0" distB="0" distL="0" distR="0" wp14:anchorId="79087405" wp14:editId="5457CD9D">
             <wp:extent cx="4029637" cy="1838582"/>
@@ -1398,6 +3429,9 @@
     </w:p>
     <w:p>
       <w:r>
+        <w:rPr>
+          <w:noProof/>
+        </w:rPr>
         <w:drawing>
           <wp:inline distT="0" distB="0" distL="0" distR="0" wp14:anchorId="2E2CE39A" wp14:editId="0B244FF5">
             <wp:extent cx="3867690" cy="990738"/>

</xml_diff>

<commit_message>
Controles de validación en los ejercicios y actualización de los docs
</commit_message>
<xml_diff>
--- a/doc/MCGA/Calcular esfuerzo (sesión) - Goncalves, Jorreto, Lopez, Schiter, Zurriable.docx
+++ b/doc/MCGA/Calcular esfuerzo (sesión) - Goncalves, Jorreto, Lopez, Schiter, Zurriable.docx
@@ -797,6 +797,104 @@
         <w:rPr>
           <w:rFonts w:ascii="Consolas" w:hAnsi="Consolas"/>
         </w:rPr>
+        <w:t>asp:RequiredFieldValidator</w:t>
+      </w:r>
+      <w:proofErr w:type="spellEnd"/>
+      <w:r>
+        <w:rPr>
+          <w:rFonts w:ascii="Consolas" w:hAnsi="Consolas"/>
+        </w:rPr>
+        <w:t xml:space="preserve"> </w:t>
+      </w:r>
+      <w:proofErr w:type="spellStart"/>
+      <w:r>
+        <w:rPr>
+          <w:rFonts w:ascii="Consolas" w:hAnsi="Consolas"/>
+        </w:rPr>
+        <w:t>runat</w:t>
+      </w:r>
+      <w:proofErr w:type="spellEnd"/>
+      <w:r>
+        <w:rPr>
+          <w:rFonts w:ascii="Consolas" w:hAnsi="Consolas"/>
+        </w:rPr>
+        <w:t xml:space="preserve">="server" </w:t>
+      </w:r>
+      <w:proofErr w:type="spellStart"/>
+      <w:r>
+        <w:rPr>
+          <w:rFonts w:ascii="Consolas" w:hAnsi="Consolas"/>
+        </w:rPr>
+        <w:t>ControlToValidate</w:t>
+      </w:r>
+      <w:proofErr w:type="spellEnd"/>
+      <w:r>
+        <w:rPr>
+          <w:rFonts w:ascii="Consolas" w:hAnsi="Consolas"/>
+        </w:rPr>
+        <w:t>="</w:t>
+      </w:r>
+      <w:proofErr w:type="spellStart"/>
+      <w:r>
+        <w:rPr>
+          <w:rFonts w:ascii="Consolas" w:hAnsi="Consolas"/>
+        </w:rPr>
+        <w:t>txtL</w:t>
+      </w:r>
+      <w:proofErr w:type="spellEnd"/>
+      <w:r>
+        <w:rPr>
+          <w:rFonts w:ascii="Consolas" w:hAnsi="Consolas"/>
+        </w:rPr>
+        <w:t xml:space="preserve">" </w:t>
+      </w:r>
+      <w:proofErr w:type="spellStart"/>
+      <w:r>
+        <w:rPr>
+          <w:rFonts w:ascii="Consolas" w:hAnsi="Consolas"/>
+        </w:rPr>
+        <w:t>ErrorMessage</w:t>
+      </w:r>
+      <w:proofErr w:type="spellEnd"/>
+      <w:r>
+        <w:rPr>
+          <w:rFonts w:ascii="Consolas" w:hAnsi="Consolas"/>
+        </w:rPr>
+        <w:t>="L es requerido"&gt;&lt;/</w:t>
+      </w:r>
+      <w:proofErr w:type="spellStart"/>
+      <w:r>
+        <w:rPr>
+          <w:rFonts w:ascii="Consolas" w:hAnsi="Consolas"/>
+        </w:rPr>
+        <w:t>asp:RequiredFieldValidator</w:t>
+      </w:r>
+      <w:proofErr w:type="spellEnd"/>
+      <w:r>
+        <w:rPr>
+          <w:rFonts w:ascii="Consolas" w:hAnsi="Consolas"/>
+        </w:rPr>
+        <w:t>&gt;</w:t>
+      </w:r>
+    </w:p>
+    <w:p>
+      <w:pPr>
+        <w:spacing w:after="0"/>
+        <w:rPr>
+          <w:rFonts w:ascii="Consolas" w:hAnsi="Consolas"/>
+        </w:rPr>
+      </w:pPr>
+      <w:r>
+        <w:rPr>
+          <w:rFonts w:ascii="Consolas" w:hAnsi="Consolas"/>
+        </w:rPr>
+        <w:t xml:space="preserve">            &lt;</w:t>
+      </w:r>
+      <w:proofErr w:type="spellStart"/>
+      <w:r>
+        <w:rPr>
+          <w:rFonts w:ascii="Consolas" w:hAnsi="Consolas"/>
+        </w:rPr>
         <w:t>br</w:t>
       </w:r>
       <w:proofErr w:type="spellEnd"/>
@@ -951,6 +1049,244 @@
         <w:rPr>
           <w:rFonts w:ascii="Consolas" w:hAnsi="Consolas"/>
         </w:rPr>
+        <w:t>asp:RequiredFieldValidator</w:t>
+      </w:r>
+      <w:proofErr w:type="spellEnd"/>
+      <w:r>
+        <w:rPr>
+          <w:rFonts w:ascii="Consolas" w:hAnsi="Consolas"/>
+        </w:rPr>
+        <w:t xml:space="preserve"> </w:t>
+      </w:r>
+      <w:proofErr w:type="spellStart"/>
+      <w:r>
+        <w:rPr>
+          <w:rFonts w:ascii="Consolas" w:hAnsi="Consolas"/>
+        </w:rPr>
+        <w:t>runat</w:t>
+      </w:r>
+      <w:proofErr w:type="spellEnd"/>
+      <w:r>
+        <w:rPr>
+          <w:rFonts w:ascii="Consolas" w:hAnsi="Consolas"/>
+        </w:rPr>
+        <w:t xml:space="preserve">="server" </w:t>
+      </w:r>
+      <w:proofErr w:type="spellStart"/>
+      <w:r>
+        <w:rPr>
+          <w:rFonts w:ascii="Consolas" w:hAnsi="Consolas"/>
+        </w:rPr>
+        <w:t>ControlToValidate</w:t>
+      </w:r>
+      <w:proofErr w:type="spellEnd"/>
+      <w:r>
+        <w:rPr>
+          <w:rFonts w:ascii="Consolas" w:hAnsi="Consolas"/>
+        </w:rPr>
+        <w:t>="</w:t>
+      </w:r>
+      <w:proofErr w:type="spellStart"/>
+      <w:r>
+        <w:rPr>
+          <w:rFonts w:ascii="Consolas" w:hAnsi="Consolas"/>
+        </w:rPr>
+        <w:t>txtCk</w:t>
+      </w:r>
+      <w:proofErr w:type="spellEnd"/>
+      <w:r>
+        <w:rPr>
+          <w:rFonts w:ascii="Consolas" w:hAnsi="Consolas"/>
+        </w:rPr>
+        <w:t xml:space="preserve">" </w:t>
+      </w:r>
+      <w:proofErr w:type="spellStart"/>
+      <w:r>
+        <w:rPr>
+          <w:rFonts w:ascii="Consolas" w:hAnsi="Consolas"/>
+        </w:rPr>
+        <w:t>ErrorMessage</w:t>
+      </w:r>
+      <w:proofErr w:type="spellEnd"/>
+      <w:r>
+        <w:rPr>
+          <w:rFonts w:ascii="Consolas" w:hAnsi="Consolas"/>
+        </w:rPr>
+        <w:t>="</w:t>
+      </w:r>
+      <w:proofErr w:type="spellStart"/>
+      <w:r>
+        <w:rPr>
+          <w:rFonts w:ascii="Consolas" w:hAnsi="Consolas"/>
+        </w:rPr>
+        <w:t>Ck</w:t>
+      </w:r>
+      <w:proofErr w:type="spellEnd"/>
+      <w:r>
+        <w:rPr>
+          <w:rFonts w:ascii="Consolas" w:hAnsi="Consolas"/>
+        </w:rPr>
+        <w:t xml:space="preserve"> es requerido"&gt;&lt;/</w:t>
+      </w:r>
+      <w:proofErr w:type="spellStart"/>
+      <w:r>
+        <w:rPr>
+          <w:rFonts w:ascii="Consolas" w:hAnsi="Consolas"/>
+        </w:rPr>
+        <w:t>asp:RequiredFieldValidator</w:t>
+      </w:r>
+      <w:proofErr w:type="spellEnd"/>
+      <w:r>
+        <w:rPr>
+          <w:rFonts w:ascii="Consolas" w:hAnsi="Consolas"/>
+        </w:rPr>
+        <w:t>&gt;</w:t>
+      </w:r>
+    </w:p>
+    <w:p>
+      <w:pPr>
+        <w:spacing w:after="0"/>
+        <w:rPr>
+          <w:rFonts w:ascii="Consolas" w:hAnsi="Consolas"/>
+        </w:rPr>
+      </w:pPr>
+      <w:r>
+        <w:rPr>
+          <w:rFonts w:ascii="Consolas" w:hAnsi="Consolas"/>
+        </w:rPr>
+        <w:t xml:space="preserve">            &lt;</w:t>
+      </w:r>
+      <w:proofErr w:type="spellStart"/>
+      <w:r>
+        <w:rPr>
+          <w:rFonts w:ascii="Consolas" w:hAnsi="Consolas"/>
+        </w:rPr>
+        <w:t>asp:RangeValidator</w:t>
+      </w:r>
+      <w:proofErr w:type="spellEnd"/>
+      <w:r>
+        <w:rPr>
+          <w:rFonts w:ascii="Consolas" w:hAnsi="Consolas"/>
+        </w:rPr>
+        <w:t xml:space="preserve"> </w:t>
+      </w:r>
+      <w:proofErr w:type="spellStart"/>
+      <w:r>
+        <w:rPr>
+          <w:rFonts w:ascii="Consolas" w:hAnsi="Consolas"/>
+        </w:rPr>
+        <w:t>ControlToValidate</w:t>
+      </w:r>
+      <w:proofErr w:type="spellEnd"/>
+      <w:r>
+        <w:rPr>
+          <w:rFonts w:ascii="Consolas" w:hAnsi="Consolas"/>
+        </w:rPr>
+        <w:t>="</w:t>
+      </w:r>
+      <w:proofErr w:type="spellStart"/>
+      <w:r>
+        <w:rPr>
+          <w:rFonts w:ascii="Consolas" w:hAnsi="Consolas"/>
+        </w:rPr>
+        <w:t>txtCk</w:t>
+      </w:r>
+      <w:proofErr w:type="spellEnd"/>
+      <w:r>
+        <w:rPr>
+          <w:rFonts w:ascii="Consolas" w:hAnsi="Consolas"/>
+        </w:rPr>
+        <w:t xml:space="preserve">" </w:t>
+      </w:r>
+      <w:proofErr w:type="spellStart"/>
+      <w:r>
+        <w:rPr>
+          <w:rFonts w:ascii="Consolas" w:hAnsi="Consolas"/>
+        </w:rPr>
+        <w:t>ErrorMessage</w:t>
+      </w:r>
+      <w:proofErr w:type="spellEnd"/>
+      <w:r>
+        <w:rPr>
+          <w:rFonts w:ascii="Consolas" w:hAnsi="Consolas"/>
+        </w:rPr>
+        <w:t xml:space="preserve">="El valor de </w:t>
+      </w:r>
+      <w:proofErr w:type="spellStart"/>
+      <w:r>
+        <w:rPr>
+          <w:rFonts w:ascii="Consolas" w:hAnsi="Consolas"/>
+        </w:rPr>
+        <w:t>Ck</w:t>
+      </w:r>
+      <w:proofErr w:type="spellEnd"/>
+      <w:r>
+        <w:rPr>
+          <w:rFonts w:ascii="Consolas" w:hAnsi="Consolas"/>
+        </w:rPr>
+        <w:t xml:space="preserve"> no puede ser mayor a 11000" </w:t>
+      </w:r>
+      <w:proofErr w:type="spellStart"/>
+      <w:r>
+        <w:rPr>
+          <w:rFonts w:ascii="Consolas" w:hAnsi="Consolas"/>
+        </w:rPr>
+        <w:t>MaximumValue</w:t>
+      </w:r>
+      <w:proofErr w:type="spellEnd"/>
+      <w:r>
+        <w:rPr>
+          <w:rFonts w:ascii="Consolas" w:hAnsi="Consolas"/>
+        </w:rPr>
+        <w:t xml:space="preserve">="11000" </w:t>
+      </w:r>
+      <w:proofErr w:type="spellStart"/>
+      <w:r>
+        <w:rPr>
+          <w:rFonts w:ascii="Consolas" w:hAnsi="Consolas"/>
+        </w:rPr>
+        <w:t>runat</w:t>
+      </w:r>
+      <w:proofErr w:type="spellEnd"/>
+      <w:r>
+        <w:rPr>
+          <w:rFonts w:ascii="Consolas" w:hAnsi="Consolas"/>
+        </w:rPr>
+        <w:t>="server"&gt;&lt;/</w:t>
+      </w:r>
+      <w:proofErr w:type="spellStart"/>
+      <w:r>
+        <w:rPr>
+          <w:rFonts w:ascii="Consolas" w:hAnsi="Consolas"/>
+        </w:rPr>
+        <w:t>asp:RangeValidator</w:t>
+      </w:r>
+      <w:proofErr w:type="spellEnd"/>
+      <w:r>
+        <w:rPr>
+          <w:rFonts w:ascii="Consolas" w:hAnsi="Consolas"/>
+        </w:rPr>
+        <w:t>&gt;</w:t>
+      </w:r>
+    </w:p>
+    <w:p>
+      <w:pPr>
+        <w:spacing w:after="0"/>
+        <w:rPr>
+          <w:rFonts w:ascii="Consolas" w:hAnsi="Consolas"/>
+        </w:rPr>
+      </w:pPr>
+      <w:r>
+        <w:rPr>
+          <w:rFonts w:ascii="Consolas" w:hAnsi="Consolas"/>
+        </w:rPr>
+        <w:t xml:space="preserve">            &lt;</w:t>
+      </w:r>
+      <w:proofErr w:type="spellStart"/>
+      <w:r>
+        <w:rPr>
+          <w:rFonts w:ascii="Consolas" w:hAnsi="Consolas"/>
+        </w:rPr>
         <w:t>br</w:t>
       </w:r>
       <w:proofErr w:type="spellEnd"/>
@@ -1092,6 +1428,119 @@
           <w:rFonts w:ascii="Consolas" w:hAnsi="Consolas"/>
         </w:rPr>
         <w:t>asp:TextBox</w:t>
+      </w:r>
+      <w:proofErr w:type="spellEnd"/>
+      <w:r>
+        <w:rPr>
+          <w:rFonts w:ascii="Consolas" w:hAnsi="Consolas"/>
+        </w:rPr>
+        <w:t>&gt;</w:t>
+      </w:r>
+    </w:p>
+    <w:p>
+      <w:pPr>
+        <w:spacing w:after="0"/>
+        <w:rPr>
+          <w:rFonts w:ascii="Consolas" w:hAnsi="Consolas"/>
+        </w:rPr>
+      </w:pPr>
+      <w:r>
+        <w:rPr>
+          <w:rFonts w:ascii="Consolas" w:hAnsi="Consolas"/>
+        </w:rPr>
+        <w:lastRenderedPageBreak/>
+        <w:t xml:space="preserve">            &lt;</w:t>
+      </w:r>
+      <w:proofErr w:type="spellStart"/>
+      <w:r>
+        <w:rPr>
+          <w:rFonts w:ascii="Consolas" w:hAnsi="Consolas"/>
+        </w:rPr>
+        <w:t>asp:RequiredFieldValidator</w:t>
+      </w:r>
+      <w:proofErr w:type="spellEnd"/>
+      <w:r>
+        <w:rPr>
+          <w:rFonts w:ascii="Consolas" w:hAnsi="Consolas"/>
+        </w:rPr>
+        <w:t xml:space="preserve"> </w:t>
+      </w:r>
+      <w:proofErr w:type="spellStart"/>
+      <w:r>
+        <w:rPr>
+          <w:rFonts w:ascii="Consolas" w:hAnsi="Consolas"/>
+        </w:rPr>
+        <w:t>runat</w:t>
+      </w:r>
+      <w:proofErr w:type="spellEnd"/>
+      <w:r>
+        <w:rPr>
+          <w:rFonts w:ascii="Consolas" w:hAnsi="Consolas"/>
+        </w:rPr>
+        <w:t xml:space="preserve">="server" </w:t>
+      </w:r>
+      <w:proofErr w:type="spellStart"/>
+      <w:r>
+        <w:rPr>
+          <w:rFonts w:ascii="Consolas" w:hAnsi="Consolas"/>
+        </w:rPr>
+        <w:t>ControlToValidate</w:t>
+      </w:r>
+      <w:proofErr w:type="spellEnd"/>
+      <w:r>
+        <w:rPr>
+          <w:rFonts w:ascii="Consolas" w:hAnsi="Consolas"/>
+        </w:rPr>
+        <w:t>="</w:t>
+      </w:r>
+      <w:proofErr w:type="spellStart"/>
+      <w:r>
+        <w:rPr>
+          <w:rFonts w:ascii="Consolas" w:hAnsi="Consolas"/>
+        </w:rPr>
+        <w:t>txtTd</w:t>
+      </w:r>
+      <w:proofErr w:type="spellEnd"/>
+      <w:r>
+        <w:rPr>
+          <w:rFonts w:ascii="Consolas" w:hAnsi="Consolas"/>
+        </w:rPr>
+        <w:t xml:space="preserve">" </w:t>
+      </w:r>
+      <w:proofErr w:type="spellStart"/>
+      <w:r>
+        <w:rPr>
+          <w:rFonts w:ascii="Consolas" w:hAnsi="Consolas"/>
+        </w:rPr>
+        <w:t>ErrorMessage</w:t>
+      </w:r>
+      <w:proofErr w:type="spellEnd"/>
+      <w:r>
+        <w:rPr>
+          <w:rFonts w:ascii="Consolas" w:hAnsi="Consolas"/>
+        </w:rPr>
+        <w:t>="</w:t>
+      </w:r>
+      <w:proofErr w:type="spellStart"/>
+      <w:r>
+        <w:rPr>
+          <w:rFonts w:ascii="Consolas" w:hAnsi="Consolas"/>
+        </w:rPr>
+        <w:t>Td</w:t>
+      </w:r>
+      <w:proofErr w:type="spellEnd"/>
+      <w:r>
+        <w:rPr>
+          <w:rFonts w:ascii="Consolas" w:hAnsi="Consolas"/>
+        </w:rPr>
+        <w:t xml:space="preserve"> es requerido"&gt;&lt;/</w:t>
+      </w:r>
+      <w:proofErr w:type="spellStart"/>
+      <w:r>
+        <w:rPr>
+          <w:rFonts w:ascii="Consolas" w:hAnsi="Consolas"/>
+        </w:rPr>
+        <w:t>asp:RequiredFieldValidator</w:t>
       </w:r>
       <w:proofErr w:type="spellEnd"/>
       <w:r>
@@ -1372,7 +1821,6 @@
         <w:rPr>
           <w:rFonts w:ascii="Consolas" w:hAnsi="Consolas"/>
         </w:rPr>
-        <w:lastRenderedPageBreak/>
         <w:t>using</w:t>
       </w:r>
       <w:proofErr w:type="spellEnd"/>
@@ -1827,6 +2275,132 @@
         <w:rPr>
           <w:rFonts w:ascii="Consolas" w:hAnsi="Consolas"/>
         </w:rPr>
+        <w:t>int</w:t>
+      </w:r>
+      <w:proofErr w:type="spellEnd"/>
+      <w:r>
+        <w:rPr>
+          <w:rFonts w:ascii="Consolas" w:hAnsi="Consolas"/>
+        </w:rPr>
+        <w:t xml:space="preserve"> l = </w:t>
+      </w:r>
+      <w:proofErr w:type="spellStart"/>
+      <w:r>
+        <w:rPr>
+          <w:rFonts w:ascii="Consolas" w:hAnsi="Consolas"/>
+        </w:rPr>
+        <w:t>int.Parse</w:t>
+      </w:r>
+      <w:proofErr w:type="spellEnd"/>
+      <w:r>
+        <w:rPr>
+          <w:rFonts w:ascii="Consolas" w:hAnsi="Consolas"/>
+        </w:rPr>
+        <w:t>(</w:t>
+      </w:r>
+      <w:proofErr w:type="spellStart"/>
+      <w:r>
+        <w:rPr>
+          <w:rFonts w:ascii="Consolas" w:hAnsi="Consolas"/>
+        </w:rPr>
+        <w:t>txtL.Text</w:t>
+      </w:r>
+      <w:proofErr w:type="spellEnd"/>
+      <w:r>
+        <w:rPr>
+          <w:rFonts w:ascii="Consolas" w:hAnsi="Consolas"/>
+        </w:rPr>
+        <w:t>);</w:t>
+      </w:r>
+    </w:p>
+    <w:p>
+      <w:pPr>
+        <w:spacing w:after="0"/>
+        <w:rPr>
+          <w:rFonts w:ascii="Consolas" w:hAnsi="Consolas"/>
+        </w:rPr>
+      </w:pPr>
+      <w:r>
+        <w:rPr>
+          <w:rFonts w:ascii="Consolas" w:hAnsi="Consolas"/>
+        </w:rPr>
+        <w:t xml:space="preserve">            </w:t>
+      </w:r>
+      <w:proofErr w:type="spellStart"/>
+      <w:r>
+        <w:rPr>
+          <w:rFonts w:ascii="Consolas" w:hAnsi="Consolas"/>
+        </w:rPr>
+        <w:t>int</w:t>
+      </w:r>
+      <w:proofErr w:type="spellEnd"/>
+      <w:r>
+        <w:rPr>
+          <w:rFonts w:ascii="Consolas" w:hAnsi="Consolas"/>
+        </w:rPr>
+        <w:t xml:space="preserve"> </w:t>
+      </w:r>
+      <w:proofErr w:type="spellStart"/>
+      <w:r>
+        <w:rPr>
+          <w:rFonts w:ascii="Consolas" w:hAnsi="Consolas"/>
+        </w:rPr>
+        <w:t>ck</w:t>
+      </w:r>
+      <w:proofErr w:type="spellEnd"/>
+      <w:r>
+        <w:rPr>
+          <w:rFonts w:ascii="Consolas" w:hAnsi="Consolas"/>
+        </w:rPr>
+        <w:t xml:space="preserve"> = </w:t>
+      </w:r>
+      <w:proofErr w:type="spellStart"/>
+      <w:r>
+        <w:rPr>
+          <w:rFonts w:ascii="Consolas" w:hAnsi="Consolas"/>
+        </w:rPr>
+        <w:t>int.Parse</w:t>
+      </w:r>
+      <w:proofErr w:type="spellEnd"/>
+      <w:r>
+        <w:rPr>
+          <w:rFonts w:ascii="Consolas" w:hAnsi="Consolas"/>
+        </w:rPr>
+        <w:t>(</w:t>
+      </w:r>
+      <w:proofErr w:type="spellStart"/>
+      <w:r>
+        <w:rPr>
+          <w:rFonts w:ascii="Consolas" w:hAnsi="Consolas"/>
+        </w:rPr>
+        <w:t>txtCk.Text</w:t>
+      </w:r>
+      <w:proofErr w:type="spellEnd"/>
+      <w:r>
+        <w:rPr>
+          <w:rFonts w:ascii="Consolas" w:hAnsi="Consolas"/>
+        </w:rPr>
+        <w:t>);</w:t>
+      </w:r>
+    </w:p>
+    <w:p>
+      <w:pPr>
+        <w:spacing w:after="0"/>
+        <w:rPr>
+          <w:rFonts w:ascii="Consolas" w:hAnsi="Consolas"/>
+        </w:rPr>
+      </w:pPr>
+      <w:r>
+        <w:rPr>
+          <w:rFonts w:ascii="Consolas" w:hAnsi="Consolas"/>
+        </w:rPr>
+        <w:t xml:space="preserve">            </w:t>
+      </w:r>
+      <w:proofErr w:type="spellStart"/>
+      <w:r>
+        <w:rPr>
+          <w:rFonts w:ascii="Consolas" w:hAnsi="Consolas"/>
+        </w:rPr>
         <w:t>double</w:t>
       </w:r>
       <w:proofErr w:type="spellEnd"/>
@@ -1836,24 +2410,26 @@
         </w:rPr>
         <w:t xml:space="preserve"> </w:t>
       </w:r>
-      <w:r>
-        <w:rPr>
-          <w:rFonts w:ascii="Consolas" w:hAnsi="Consolas"/>
-        </w:rPr>
-        <w:t xml:space="preserve">l = </w:t>
-      </w:r>
-      <w:proofErr w:type="spellStart"/>
-      <w:r>
-        <w:rPr>
-          <w:rFonts w:ascii="Consolas" w:hAnsi="Consolas"/>
-        </w:rPr>
-        <w:t>double</w:t>
-      </w:r>
-      <w:r>
-        <w:rPr>
-          <w:rFonts w:ascii="Consolas" w:hAnsi="Consolas"/>
-        </w:rPr>
-        <w:t>.Parse</w:t>
+      <w:proofErr w:type="spellStart"/>
+      <w:r>
+        <w:rPr>
+          <w:rFonts w:ascii="Consolas" w:hAnsi="Consolas"/>
+        </w:rPr>
+        <w:t>td</w:t>
+      </w:r>
+      <w:proofErr w:type="spellEnd"/>
+      <w:r>
+        <w:rPr>
+          <w:rFonts w:ascii="Consolas" w:hAnsi="Consolas"/>
+        </w:rPr>
+        <w:t xml:space="preserve"> = </w:t>
+      </w:r>
+      <w:proofErr w:type="spellStart"/>
+      <w:r>
+        <w:rPr>
+          <w:rFonts w:ascii="Consolas" w:hAnsi="Consolas"/>
+        </w:rPr>
+        <w:t>double.Parse</w:t>
       </w:r>
       <w:proofErr w:type="spellEnd"/>
       <w:r>
@@ -1867,7 +2443,7 @@
         <w:rPr>
           <w:rFonts w:ascii="Consolas" w:hAnsi="Consolas"/>
         </w:rPr>
-        <w:t>txtL.Text</w:t>
+        <w:t>txtTd.Text</w:t>
       </w:r>
       <w:proofErr w:type="spellEnd"/>
       <w:r>
@@ -1884,25 +2460,85 @@
           <w:rFonts w:ascii="Consolas" w:hAnsi="Consolas"/>
         </w:rPr>
       </w:pPr>
-      <w:r>
-        <w:rPr>
-          <w:rFonts w:ascii="Consolas" w:hAnsi="Consolas"/>
-        </w:rPr>
-        <w:t xml:space="preserve">            </w:t>
-      </w:r>
-      <w:proofErr w:type="spellStart"/>
-      <w:r>
-        <w:rPr>
-          <w:rFonts w:ascii="Consolas" w:hAnsi="Consolas"/>
-        </w:rPr>
-        <w:t>double</w:t>
-      </w:r>
-      <w:proofErr w:type="spellEnd"/>
-      <w:r>
-        <w:rPr>
-          <w:rFonts w:ascii="Consolas" w:hAnsi="Consolas"/>
-        </w:rPr>
-        <w:t xml:space="preserve"> </w:t>
+    </w:p>
+    <w:p>
+      <w:pPr>
+        <w:spacing w:after="0"/>
+        <w:rPr>
+          <w:rFonts w:ascii="Consolas" w:hAnsi="Consolas"/>
+        </w:rPr>
+      </w:pPr>
+      <w:r>
+        <w:rPr>
+          <w:rFonts w:ascii="Consolas" w:hAnsi="Consolas"/>
+        </w:rPr>
+        <w:tab/>
+      </w:r>
+      <w:r>
+        <w:rPr>
+          <w:rFonts w:ascii="Consolas" w:hAnsi="Consolas"/>
+        </w:rPr>
+        <w:tab/>
+      </w:r>
+      <w:r>
+        <w:rPr>
+          <w:rFonts w:ascii="Consolas" w:hAnsi="Consolas"/>
+        </w:rPr>
+        <w:tab/>
+      </w:r>
+      <w:proofErr w:type="spellStart"/>
+      <w:r>
+        <w:rPr>
+          <w:rFonts w:ascii="Consolas" w:hAnsi="Consolas"/>
+        </w:rPr>
+        <w:t>Session</w:t>
+      </w:r>
+      <w:proofErr w:type="spellEnd"/>
+      <w:r>
+        <w:rPr>
+          <w:rFonts w:ascii="Consolas" w:hAnsi="Consolas"/>
+        </w:rPr>
+        <w:t>["l"] = l;</w:t>
+      </w:r>
+    </w:p>
+    <w:p>
+      <w:pPr>
+        <w:spacing w:after="0"/>
+        <w:rPr>
+          <w:rFonts w:ascii="Consolas" w:hAnsi="Consolas"/>
+        </w:rPr>
+      </w:pPr>
+      <w:r>
+        <w:rPr>
+          <w:rFonts w:ascii="Consolas" w:hAnsi="Consolas"/>
+        </w:rPr>
+        <w:tab/>
+      </w:r>
+      <w:r>
+        <w:rPr>
+          <w:rFonts w:ascii="Consolas" w:hAnsi="Consolas"/>
+        </w:rPr>
+        <w:tab/>
+      </w:r>
+      <w:r>
+        <w:rPr>
+          <w:rFonts w:ascii="Consolas" w:hAnsi="Consolas"/>
+        </w:rPr>
+        <w:tab/>
+      </w:r>
+      <w:proofErr w:type="spellStart"/>
+      <w:r>
+        <w:rPr>
+          <w:rFonts w:ascii="Consolas" w:hAnsi="Consolas"/>
+        </w:rPr>
+        <w:t>Session</w:t>
+      </w:r>
+      <w:proofErr w:type="spellEnd"/>
+      <w:r>
+        <w:rPr>
+          <w:rFonts w:ascii="Consolas" w:hAnsi="Consolas"/>
+        </w:rPr>
+        <w:t>["</w:t>
       </w:r>
       <w:proofErr w:type="spellStart"/>
       <w:r>
@@ -1916,69 +2552,61 @@
         <w:rPr>
           <w:rFonts w:ascii="Consolas" w:hAnsi="Consolas"/>
         </w:rPr>
-        <w:t xml:space="preserve"> = </w:t>
-      </w:r>
-      <w:proofErr w:type="spellStart"/>
-      <w:r>
-        <w:rPr>
-          <w:rFonts w:ascii="Consolas" w:hAnsi="Consolas"/>
-        </w:rPr>
-        <w:t>double</w:t>
-      </w:r>
-      <w:r>
-        <w:rPr>
-          <w:rFonts w:ascii="Consolas" w:hAnsi="Consolas"/>
-        </w:rPr>
-        <w:t>.Parse</w:t>
-      </w:r>
-      <w:proofErr w:type="spellEnd"/>
-      <w:r>
-        <w:rPr>
-          <w:rFonts w:ascii="Consolas" w:hAnsi="Consolas"/>
-        </w:rPr>
-        <w:t>(</w:t>
-      </w:r>
-      <w:proofErr w:type="spellStart"/>
-      <w:r>
-        <w:rPr>
-          <w:rFonts w:ascii="Consolas" w:hAnsi="Consolas"/>
-        </w:rPr>
-        <w:t>txtCk.Text</w:t>
-      </w:r>
-      <w:proofErr w:type="spellEnd"/>
-      <w:r>
-        <w:rPr>
-          <w:rFonts w:ascii="Consolas" w:hAnsi="Consolas"/>
-        </w:rPr>
-        <w:t>);</w:t>
-      </w:r>
-    </w:p>
-    <w:p>
-      <w:pPr>
-        <w:spacing w:after="0"/>
-        <w:rPr>
-          <w:rFonts w:ascii="Consolas" w:hAnsi="Consolas"/>
-        </w:rPr>
-      </w:pPr>
-      <w:r>
-        <w:rPr>
-          <w:rFonts w:ascii="Consolas" w:hAnsi="Consolas"/>
-        </w:rPr>
-        <w:t xml:space="preserve">            </w:t>
-      </w:r>
-      <w:proofErr w:type="spellStart"/>
-      <w:r>
-        <w:rPr>
-          <w:rFonts w:ascii="Consolas" w:hAnsi="Consolas"/>
-        </w:rPr>
-        <w:t>double</w:t>
-      </w:r>
-      <w:proofErr w:type="spellEnd"/>
-      <w:r>
-        <w:rPr>
-          <w:rFonts w:ascii="Consolas" w:hAnsi="Consolas"/>
-        </w:rPr>
-        <w:t xml:space="preserve"> </w:t>
+        <w:t xml:space="preserve">"] = </w:t>
+      </w:r>
+      <w:proofErr w:type="spellStart"/>
+      <w:r>
+        <w:rPr>
+          <w:rFonts w:ascii="Consolas" w:hAnsi="Consolas"/>
+        </w:rPr>
+        <w:t>ck</w:t>
+      </w:r>
+      <w:proofErr w:type="spellEnd"/>
+      <w:r>
+        <w:rPr>
+          <w:rFonts w:ascii="Consolas" w:hAnsi="Consolas"/>
+        </w:rPr>
+        <w:t>;</w:t>
+      </w:r>
+    </w:p>
+    <w:p>
+      <w:pPr>
+        <w:spacing w:after="0"/>
+        <w:rPr>
+          <w:rFonts w:ascii="Consolas" w:hAnsi="Consolas"/>
+        </w:rPr>
+      </w:pPr>
+      <w:r>
+        <w:rPr>
+          <w:rFonts w:ascii="Consolas" w:hAnsi="Consolas"/>
+        </w:rPr>
+        <w:tab/>
+      </w:r>
+      <w:r>
+        <w:rPr>
+          <w:rFonts w:ascii="Consolas" w:hAnsi="Consolas"/>
+        </w:rPr>
+        <w:tab/>
+      </w:r>
+      <w:r>
+        <w:rPr>
+          <w:rFonts w:ascii="Consolas" w:hAnsi="Consolas"/>
+        </w:rPr>
+        <w:tab/>
+      </w:r>
+      <w:proofErr w:type="spellStart"/>
+      <w:r>
+        <w:rPr>
+          <w:rFonts w:ascii="Consolas" w:hAnsi="Consolas"/>
+        </w:rPr>
+        <w:t>Session</w:t>
+      </w:r>
+      <w:proofErr w:type="spellEnd"/>
+      <w:r>
+        <w:rPr>
+          <w:rFonts w:ascii="Consolas" w:hAnsi="Consolas"/>
+        </w:rPr>
+        <w:t>["</w:t>
       </w:r>
       <w:proofErr w:type="spellStart"/>
       <w:r>
@@ -1992,127 +2620,7 @@
         <w:rPr>
           <w:rFonts w:ascii="Consolas" w:hAnsi="Consolas"/>
         </w:rPr>
-        <w:t xml:space="preserve"> = </w:t>
-      </w:r>
-      <w:proofErr w:type="spellStart"/>
-      <w:r>
-        <w:rPr>
-          <w:rFonts w:ascii="Consolas" w:hAnsi="Consolas"/>
-        </w:rPr>
-        <w:t>double.Parse</w:t>
-      </w:r>
-      <w:proofErr w:type="spellEnd"/>
-      <w:r>
-        <w:rPr>
-          <w:rFonts w:ascii="Consolas" w:hAnsi="Consolas"/>
-        </w:rPr>
-        <w:t>(</w:t>
-      </w:r>
-      <w:proofErr w:type="spellStart"/>
-      <w:r>
-        <w:rPr>
-          <w:rFonts w:ascii="Consolas" w:hAnsi="Consolas"/>
-        </w:rPr>
-        <w:t>txtTd.Text</w:t>
-      </w:r>
-      <w:proofErr w:type="spellEnd"/>
-      <w:r>
-        <w:rPr>
-          <w:rFonts w:ascii="Consolas" w:hAnsi="Consolas"/>
-        </w:rPr>
-        <w:t>);</w:t>
-      </w:r>
-    </w:p>
-    <w:p>
-      <w:pPr>
-        <w:spacing w:after="0"/>
-        <w:rPr>
-          <w:rFonts w:ascii="Consolas" w:hAnsi="Consolas"/>
-        </w:rPr>
-      </w:pPr>
-    </w:p>
-    <w:p>
-      <w:pPr>
-        <w:spacing w:after="0"/>
-        <w:rPr>
-          <w:rFonts w:ascii="Consolas" w:hAnsi="Consolas"/>
-        </w:rPr>
-      </w:pPr>
-      <w:r>
-        <w:rPr>
-          <w:rFonts w:ascii="Consolas" w:hAnsi="Consolas"/>
-        </w:rPr>
-        <w:t xml:space="preserve">            </w:t>
-      </w:r>
-      <w:proofErr w:type="spellStart"/>
-      <w:r>
-        <w:rPr>
-          <w:rFonts w:ascii="Consolas" w:hAnsi="Consolas"/>
-        </w:rPr>
-        <w:t>double</w:t>
-      </w:r>
-      <w:proofErr w:type="spellEnd"/>
-      <w:r>
-        <w:rPr>
-          <w:rFonts w:ascii="Consolas" w:hAnsi="Consolas"/>
-        </w:rPr>
-        <w:t xml:space="preserve"> esfuerzo = </w:t>
-      </w:r>
-      <w:proofErr w:type="spellStart"/>
-      <w:r>
-        <w:rPr>
-          <w:rFonts w:ascii="Consolas" w:hAnsi="Consolas"/>
-        </w:rPr>
-        <w:t>Math.Pow</w:t>
-      </w:r>
-      <w:proofErr w:type="spellEnd"/>
-      <w:r>
-        <w:rPr>
-          <w:rFonts w:ascii="Consolas" w:hAnsi="Consolas"/>
-        </w:rPr>
-        <w:t>(l, 3) / (</w:t>
-      </w:r>
-      <w:proofErr w:type="spellStart"/>
-      <w:r>
-        <w:rPr>
-          <w:rFonts w:ascii="Consolas" w:hAnsi="Consolas"/>
-        </w:rPr>
-        <w:t>Math.Pow</w:t>
-      </w:r>
-      <w:proofErr w:type="spellEnd"/>
-      <w:r>
-        <w:rPr>
-          <w:rFonts w:ascii="Consolas" w:hAnsi="Consolas"/>
-        </w:rPr>
-        <w:t>(</w:t>
-      </w:r>
-      <w:proofErr w:type="spellStart"/>
-      <w:r>
-        <w:rPr>
-          <w:rFonts w:ascii="Consolas" w:hAnsi="Consolas"/>
-        </w:rPr>
-        <w:t>ck</w:t>
-      </w:r>
-      <w:proofErr w:type="spellEnd"/>
-      <w:r>
-        <w:rPr>
-          <w:rFonts w:ascii="Consolas" w:hAnsi="Consolas"/>
-        </w:rPr>
-        <w:t xml:space="preserve">, 3) * </w:t>
-      </w:r>
-      <w:proofErr w:type="spellStart"/>
-      <w:r>
-        <w:rPr>
-          <w:rFonts w:ascii="Consolas" w:hAnsi="Consolas"/>
-        </w:rPr>
-        <w:t>Math.Pow</w:t>
-      </w:r>
-      <w:proofErr w:type="spellEnd"/>
-      <w:r>
-        <w:rPr>
-          <w:rFonts w:ascii="Consolas" w:hAnsi="Consolas"/>
-        </w:rPr>
-        <w:t>(</w:t>
+        <w:t xml:space="preserve">"] = </w:t>
       </w:r>
       <w:proofErr w:type="spellStart"/>
       <w:r>
@@ -2126,57 +2634,41 @@
         <w:rPr>
           <w:rFonts w:ascii="Consolas" w:hAnsi="Consolas"/>
         </w:rPr>
-        <w:t>, 4));</w:t>
-      </w:r>
-    </w:p>
-    <w:p>
-      <w:pPr>
-        <w:spacing w:after="0"/>
-        <w:rPr>
-          <w:rFonts w:ascii="Consolas" w:hAnsi="Consolas"/>
-        </w:rPr>
-      </w:pPr>
-      <w:r>
-        <w:rPr>
-          <w:rFonts w:ascii="Consolas" w:hAnsi="Consolas"/>
-        </w:rPr>
-        <w:t xml:space="preserve">            </w:t>
-      </w:r>
-      <w:proofErr w:type="spellStart"/>
-      <w:r>
-        <w:rPr>
-          <w:rFonts w:ascii="Consolas" w:hAnsi="Consolas"/>
-        </w:rPr>
-        <w:t>Session</w:t>
-      </w:r>
-      <w:proofErr w:type="spellEnd"/>
-      <w:r>
-        <w:rPr>
-          <w:rFonts w:ascii="Consolas" w:hAnsi="Consolas"/>
-        </w:rPr>
-        <w:t>["Esfuerzo"] = esfuerzo;</w:t>
-      </w:r>
-    </w:p>
-    <w:p>
-      <w:pPr>
-        <w:spacing w:after="0"/>
-        <w:rPr>
-          <w:rFonts w:ascii="Consolas" w:hAnsi="Consolas"/>
-        </w:rPr>
-      </w:pPr>
-    </w:p>
-    <w:p>
-      <w:pPr>
-        <w:spacing w:after="0"/>
-        <w:rPr>
-          <w:rFonts w:ascii="Consolas" w:hAnsi="Consolas"/>
-        </w:rPr>
-      </w:pPr>
-      <w:r>
-        <w:rPr>
-          <w:rFonts w:ascii="Consolas" w:hAnsi="Consolas"/>
-        </w:rPr>
-        <w:t xml:space="preserve">            </w:t>
+        <w:t>;</w:t>
+      </w:r>
+    </w:p>
+    <w:p>
+      <w:pPr>
+        <w:spacing w:after="0"/>
+        <w:rPr>
+          <w:rFonts w:ascii="Consolas" w:hAnsi="Consolas"/>
+        </w:rPr>
+      </w:pPr>
+    </w:p>
+    <w:p>
+      <w:pPr>
+        <w:spacing w:after="0"/>
+        <w:rPr>
+          <w:rFonts w:ascii="Consolas" w:hAnsi="Consolas"/>
+        </w:rPr>
+      </w:pPr>
+      <w:r>
+        <w:rPr>
+          <w:rFonts w:ascii="Consolas" w:hAnsi="Consolas"/>
+        </w:rPr>
+        <w:tab/>
+      </w:r>
+      <w:r>
+        <w:rPr>
+          <w:rFonts w:ascii="Consolas" w:hAnsi="Consolas"/>
+        </w:rPr>
+        <w:tab/>
+      </w:r>
+      <w:r>
+        <w:rPr>
+          <w:rFonts w:ascii="Consolas" w:hAnsi="Consolas"/>
+        </w:rPr>
+        <w:tab/>
       </w:r>
       <w:proofErr w:type="spellStart"/>
       <w:r>
@@ -2469,6 +2961,7 @@
         <w:rPr>
           <w:rFonts w:ascii="Consolas" w:hAnsi="Consolas"/>
         </w:rPr>
+        <w:lastRenderedPageBreak/>
         <w:t xml:space="preserve">&lt;head </w:t>
       </w:r>
       <w:proofErr w:type="spellStart"/>
@@ -3160,7 +3653,13 @@
         <w:rPr>
           <w:rFonts w:ascii="Consolas" w:hAnsi="Consolas"/>
         </w:rPr>
-        <w:t xml:space="preserve">        </w:t>
+        <w:tab/>
+      </w:r>
+      <w:r>
+        <w:rPr>
+          <w:rFonts w:ascii="Consolas" w:hAnsi="Consolas"/>
+        </w:rPr>
+        <w:tab/>
       </w:r>
       <w:proofErr w:type="spellStart"/>
       <w:r>
@@ -3258,21 +3757,468 @@
         <w:rPr>
           <w:rFonts w:ascii="Consolas" w:hAnsi="Consolas"/>
         </w:rPr>
-        <w:t xml:space="preserve">        {</w:t>
-      </w:r>
-    </w:p>
-    <w:p>
-      <w:pPr>
-        <w:spacing w:after="0"/>
-        <w:rPr>
-          <w:rFonts w:ascii="Consolas" w:hAnsi="Consolas"/>
-        </w:rPr>
-      </w:pPr>
-      <w:r>
-        <w:rPr>
-          <w:rFonts w:ascii="Consolas" w:hAnsi="Consolas"/>
-        </w:rPr>
-        <w:t xml:space="preserve">            </w:t>
+        <w:tab/>
+      </w:r>
+      <w:r>
+        <w:rPr>
+          <w:rFonts w:ascii="Consolas" w:hAnsi="Consolas"/>
+        </w:rPr>
+        <w:tab/>
+        <w:t>{</w:t>
+      </w:r>
+    </w:p>
+    <w:p>
+      <w:pPr>
+        <w:spacing w:after="0"/>
+        <w:rPr>
+          <w:rFonts w:ascii="Consolas" w:hAnsi="Consolas"/>
+        </w:rPr>
+      </w:pPr>
+      <w:r>
+        <w:rPr>
+          <w:rFonts w:ascii="Consolas" w:hAnsi="Consolas"/>
+        </w:rPr>
+        <w:tab/>
+      </w:r>
+      <w:r>
+        <w:rPr>
+          <w:rFonts w:ascii="Consolas" w:hAnsi="Consolas"/>
+        </w:rPr>
+        <w:tab/>
+      </w:r>
+      <w:r>
+        <w:rPr>
+          <w:rFonts w:ascii="Consolas" w:hAnsi="Consolas"/>
+        </w:rPr>
+        <w:tab/>
+      </w:r>
+      <w:proofErr w:type="spellStart"/>
+      <w:r>
+        <w:rPr>
+          <w:rFonts w:ascii="Consolas" w:hAnsi="Consolas"/>
+        </w:rPr>
+        <w:t>double</w:t>
+      </w:r>
+      <w:proofErr w:type="spellEnd"/>
+      <w:r>
+        <w:rPr>
+          <w:rFonts w:ascii="Consolas" w:hAnsi="Consolas"/>
+        </w:rPr>
+        <w:t xml:space="preserve"> l = </w:t>
+      </w:r>
+      <w:proofErr w:type="spellStart"/>
+      <w:r>
+        <w:rPr>
+          <w:rFonts w:ascii="Consolas" w:hAnsi="Consolas"/>
+        </w:rPr>
+        <w:t>double.Parse</w:t>
+      </w:r>
+      <w:proofErr w:type="spellEnd"/>
+      <w:r>
+        <w:rPr>
+          <w:rFonts w:ascii="Consolas" w:hAnsi="Consolas"/>
+        </w:rPr>
+        <w:t>(</w:t>
+      </w:r>
+      <w:proofErr w:type="spellStart"/>
+      <w:r>
+        <w:rPr>
+          <w:rFonts w:ascii="Consolas" w:hAnsi="Consolas"/>
+        </w:rPr>
+        <w:t>Session</w:t>
+      </w:r>
+      <w:proofErr w:type="spellEnd"/>
+      <w:r>
+        <w:rPr>
+          <w:rFonts w:ascii="Consolas" w:hAnsi="Consolas"/>
+        </w:rPr>
+        <w:t>["l"].</w:t>
+      </w:r>
+      <w:proofErr w:type="spellStart"/>
+      <w:r>
+        <w:rPr>
+          <w:rFonts w:ascii="Consolas" w:hAnsi="Consolas"/>
+        </w:rPr>
+        <w:t>ToString</w:t>
+      </w:r>
+      <w:proofErr w:type="spellEnd"/>
+      <w:r>
+        <w:rPr>
+          <w:rFonts w:ascii="Consolas" w:hAnsi="Consolas"/>
+        </w:rPr>
+        <w:t>());</w:t>
+      </w:r>
+    </w:p>
+    <w:p>
+      <w:pPr>
+        <w:spacing w:after="0"/>
+        <w:rPr>
+          <w:rFonts w:ascii="Consolas" w:hAnsi="Consolas"/>
+        </w:rPr>
+      </w:pPr>
+      <w:r>
+        <w:rPr>
+          <w:rFonts w:ascii="Consolas" w:hAnsi="Consolas"/>
+        </w:rPr>
+        <w:tab/>
+      </w:r>
+      <w:r>
+        <w:rPr>
+          <w:rFonts w:ascii="Consolas" w:hAnsi="Consolas"/>
+        </w:rPr>
+        <w:tab/>
+      </w:r>
+      <w:r>
+        <w:rPr>
+          <w:rFonts w:ascii="Consolas" w:hAnsi="Consolas"/>
+        </w:rPr>
+        <w:tab/>
+      </w:r>
+      <w:proofErr w:type="spellStart"/>
+      <w:r>
+        <w:rPr>
+          <w:rFonts w:ascii="Consolas" w:hAnsi="Consolas"/>
+        </w:rPr>
+        <w:t>double</w:t>
+      </w:r>
+      <w:proofErr w:type="spellEnd"/>
+      <w:r>
+        <w:rPr>
+          <w:rFonts w:ascii="Consolas" w:hAnsi="Consolas"/>
+        </w:rPr>
+        <w:t xml:space="preserve"> </w:t>
+      </w:r>
+      <w:proofErr w:type="spellStart"/>
+      <w:r>
+        <w:rPr>
+          <w:rFonts w:ascii="Consolas" w:hAnsi="Consolas"/>
+        </w:rPr>
+        <w:t>ck</w:t>
+      </w:r>
+      <w:proofErr w:type="spellEnd"/>
+      <w:r>
+        <w:rPr>
+          <w:rFonts w:ascii="Consolas" w:hAnsi="Consolas"/>
+        </w:rPr>
+        <w:t xml:space="preserve"> = </w:t>
+      </w:r>
+      <w:proofErr w:type="spellStart"/>
+      <w:r>
+        <w:rPr>
+          <w:rFonts w:ascii="Consolas" w:hAnsi="Consolas"/>
+        </w:rPr>
+        <w:t>double.Parse</w:t>
+      </w:r>
+      <w:proofErr w:type="spellEnd"/>
+      <w:r>
+        <w:rPr>
+          <w:rFonts w:ascii="Consolas" w:hAnsi="Consolas"/>
+        </w:rPr>
+        <w:t>(</w:t>
+      </w:r>
+      <w:proofErr w:type="spellStart"/>
+      <w:r>
+        <w:rPr>
+          <w:rFonts w:ascii="Consolas" w:hAnsi="Consolas"/>
+        </w:rPr>
+        <w:t>Session</w:t>
+      </w:r>
+      <w:proofErr w:type="spellEnd"/>
+      <w:r>
+        <w:rPr>
+          <w:rFonts w:ascii="Consolas" w:hAnsi="Consolas"/>
+        </w:rPr>
+        <w:t>["</w:t>
+      </w:r>
+      <w:proofErr w:type="spellStart"/>
+      <w:r>
+        <w:rPr>
+          <w:rFonts w:ascii="Consolas" w:hAnsi="Consolas"/>
+        </w:rPr>
+        <w:t>ck</w:t>
+      </w:r>
+      <w:proofErr w:type="spellEnd"/>
+      <w:r>
+        <w:rPr>
+          <w:rFonts w:ascii="Consolas" w:hAnsi="Consolas"/>
+        </w:rPr>
+        <w:t>"].</w:t>
+      </w:r>
+      <w:proofErr w:type="spellStart"/>
+      <w:r>
+        <w:rPr>
+          <w:rFonts w:ascii="Consolas" w:hAnsi="Consolas"/>
+        </w:rPr>
+        <w:t>ToString</w:t>
+      </w:r>
+      <w:proofErr w:type="spellEnd"/>
+      <w:r>
+        <w:rPr>
+          <w:rFonts w:ascii="Consolas" w:hAnsi="Consolas"/>
+        </w:rPr>
+        <w:t>());</w:t>
+      </w:r>
+    </w:p>
+    <w:p>
+      <w:pPr>
+        <w:spacing w:after="0"/>
+        <w:rPr>
+          <w:rFonts w:ascii="Consolas" w:hAnsi="Consolas"/>
+        </w:rPr>
+      </w:pPr>
+      <w:r>
+        <w:rPr>
+          <w:rFonts w:ascii="Consolas" w:hAnsi="Consolas"/>
+        </w:rPr>
+        <w:tab/>
+      </w:r>
+      <w:r>
+        <w:rPr>
+          <w:rFonts w:ascii="Consolas" w:hAnsi="Consolas"/>
+        </w:rPr>
+        <w:tab/>
+      </w:r>
+      <w:r>
+        <w:rPr>
+          <w:rFonts w:ascii="Consolas" w:hAnsi="Consolas"/>
+        </w:rPr>
+        <w:tab/>
+      </w:r>
+      <w:proofErr w:type="spellStart"/>
+      <w:r>
+        <w:rPr>
+          <w:rFonts w:ascii="Consolas" w:hAnsi="Consolas"/>
+        </w:rPr>
+        <w:t>double</w:t>
+      </w:r>
+      <w:proofErr w:type="spellEnd"/>
+      <w:r>
+        <w:rPr>
+          <w:rFonts w:ascii="Consolas" w:hAnsi="Consolas"/>
+        </w:rPr>
+        <w:t xml:space="preserve"> </w:t>
+      </w:r>
+      <w:proofErr w:type="spellStart"/>
+      <w:r>
+        <w:rPr>
+          <w:rFonts w:ascii="Consolas" w:hAnsi="Consolas"/>
+        </w:rPr>
+        <w:t>td</w:t>
+      </w:r>
+      <w:proofErr w:type="spellEnd"/>
+      <w:r>
+        <w:rPr>
+          <w:rFonts w:ascii="Consolas" w:hAnsi="Consolas"/>
+        </w:rPr>
+        <w:t xml:space="preserve"> = </w:t>
+      </w:r>
+      <w:proofErr w:type="spellStart"/>
+      <w:r>
+        <w:rPr>
+          <w:rFonts w:ascii="Consolas" w:hAnsi="Consolas"/>
+        </w:rPr>
+        <w:t>double.Parse</w:t>
+      </w:r>
+      <w:proofErr w:type="spellEnd"/>
+      <w:r>
+        <w:rPr>
+          <w:rFonts w:ascii="Consolas" w:hAnsi="Consolas"/>
+        </w:rPr>
+        <w:t>(</w:t>
+      </w:r>
+      <w:proofErr w:type="spellStart"/>
+      <w:r>
+        <w:rPr>
+          <w:rFonts w:ascii="Consolas" w:hAnsi="Consolas"/>
+        </w:rPr>
+        <w:t>Session</w:t>
+      </w:r>
+      <w:proofErr w:type="spellEnd"/>
+      <w:r>
+        <w:rPr>
+          <w:rFonts w:ascii="Consolas" w:hAnsi="Consolas"/>
+        </w:rPr>
+        <w:t>["</w:t>
+      </w:r>
+      <w:proofErr w:type="spellStart"/>
+      <w:r>
+        <w:rPr>
+          <w:rFonts w:ascii="Consolas" w:hAnsi="Consolas"/>
+        </w:rPr>
+        <w:t>td</w:t>
+      </w:r>
+      <w:proofErr w:type="spellEnd"/>
+      <w:r>
+        <w:rPr>
+          <w:rFonts w:ascii="Consolas" w:hAnsi="Consolas"/>
+        </w:rPr>
+        <w:t>"].</w:t>
+      </w:r>
+      <w:proofErr w:type="spellStart"/>
+      <w:r>
+        <w:rPr>
+          <w:rFonts w:ascii="Consolas" w:hAnsi="Consolas"/>
+        </w:rPr>
+        <w:t>ToString</w:t>
+      </w:r>
+      <w:proofErr w:type="spellEnd"/>
+      <w:r>
+        <w:rPr>
+          <w:rFonts w:ascii="Consolas" w:hAnsi="Consolas"/>
+        </w:rPr>
+        <w:t>());</w:t>
+      </w:r>
+    </w:p>
+    <w:p>
+      <w:pPr>
+        <w:spacing w:after="0"/>
+        <w:rPr>
+          <w:rFonts w:ascii="Consolas" w:hAnsi="Consolas"/>
+        </w:rPr>
+      </w:pPr>
+    </w:p>
+    <w:p>
+      <w:pPr>
+        <w:spacing w:after="0"/>
+        <w:rPr>
+          <w:rFonts w:ascii="Consolas" w:hAnsi="Consolas"/>
+        </w:rPr>
+      </w:pPr>
+      <w:r>
+        <w:rPr>
+          <w:rFonts w:ascii="Consolas" w:hAnsi="Consolas"/>
+        </w:rPr>
+        <w:tab/>
+      </w:r>
+      <w:r>
+        <w:rPr>
+          <w:rFonts w:ascii="Consolas" w:hAnsi="Consolas"/>
+        </w:rPr>
+        <w:tab/>
+      </w:r>
+      <w:r>
+        <w:rPr>
+          <w:rFonts w:ascii="Consolas" w:hAnsi="Consolas"/>
+        </w:rPr>
+        <w:tab/>
+      </w:r>
+      <w:proofErr w:type="spellStart"/>
+      <w:r>
+        <w:rPr>
+          <w:rFonts w:ascii="Consolas" w:hAnsi="Consolas"/>
+        </w:rPr>
+        <w:t>double</w:t>
+      </w:r>
+      <w:proofErr w:type="spellEnd"/>
+      <w:r>
+        <w:rPr>
+          <w:rFonts w:ascii="Consolas" w:hAnsi="Consolas"/>
+        </w:rPr>
+        <w:t xml:space="preserve"> esfuerzo = </w:t>
+      </w:r>
+      <w:proofErr w:type="spellStart"/>
+      <w:r>
+        <w:rPr>
+          <w:rFonts w:ascii="Consolas" w:hAnsi="Consolas"/>
+        </w:rPr>
+        <w:t>Math.Pow</w:t>
+      </w:r>
+      <w:proofErr w:type="spellEnd"/>
+      <w:r>
+        <w:rPr>
+          <w:rFonts w:ascii="Consolas" w:hAnsi="Consolas"/>
+        </w:rPr>
+        <w:t>(l, 3.0) / (</w:t>
+      </w:r>
+      <w:proofErr w:type="spellStart"/>
+      <w:r>
+        <w:rPr>
+          <w:rFonts w:ascii="Consolas" w:hAnsi="Consolas"/>
+        </w:rPr>
+        <w:t>Math.Pow</w:t>
+      </w:r>
+      <w:proofErr w:type="spellEnd"/>
+      <w:r>
+        <w:rPr>
+          <w:rFonts w:ascii="Consolas" w:hAnsi="Consolas"/>
+        </w:rPr>
+        <w:t>(</w:t>
+      </w:r>
+      <w:proofErr w:type="spellStart"/>
+      <w:r>
+        <w:rPr>
+          <w:rFonts w:ascii="Consolas" w:hAnsi="Consolas"/>
+        </w:rPr>
+        <w:t>ck</w:t>
+      </w:r>
+      <w:proofErr w:type="spellEnd"/>
+      <w:r>
+        <w:rPr>
+          <w:rFonts w:ascii="Consolas" w:hAnsi="Consolas"/>
+        </w:rPr>
+        <w:t xml:space="preserve">, 3.0) * </w:t>
+      </w:r>
+      <w:proofErr w:type="spellStart"/>
+      <w:r>
+        <w:rPr>
+          <w:rFonts w:ascii="Consolas" w:hAnsi="Consolas"/>
+        </w:rPr>
+        <w:t>Math.Pow</w:t>
+      </w:r>
+      <w:proofErr w:type="spellEnd"/>
+      <w:r>
+        <w:rPr>
+          <w:rFonts w:ascii="Consolas" w:hAnsi="Consolas"/>
+        </w:rPr>
+        <w:t>(</w:t>
+      </w:r>
+      <w:proofErr w:type="spellStart"/>
+      <w:r>
+        <w:rPr>
+          <w:rFonts w:ascii="Consolas" w:hAnsi="Consolas"/>
+        </w:rPr>
+        <w:t>td</w:t>
+      </w:r>
+      <w:proofErr w:type="spellEnd"/>
+      <w:r>
+        <w:rPr>
+          <w:rFonts w:ascii="Consolas" w:hAnsi="Consolas"/>
+        </w:rPr>
+        <w:t>, 4.0));</w:t>
+      </w:r>
+    </w:p>
+    <w:p>
+      <w:pPr>
+        <w:spacing w:after="0"/>
+        <w:rPr>
+          <w:rFonts w:ascii="Consolas" w:hAnsi="Consolas"/>
+        </w:rPr>
+      </w:pPr>
+    </w:p>
+    <w:p>
+      <w:pPr>
+        <w:spacing w:after="0"/>
+        <w:rPr>
+          <w:rFonts w:ascii="Consolas" w:hAnsi="Consolas"/>
+        </w:rPr>
+      </w:pPr>
+      <w:r>
+        <w:rPr>
+          <w:rFonts w:ascii="Consolas" w:hAnsi="Consolas"/>
+        </w:rPr>
+        <w:tab/>
+      </w:r>
+      <w:r>
+        <w:rPr>
+          <w:rFonts w:ascii="Consolas" w:hAnsi="Consolas"/>
+        </w:rPr>
+        <w:tab/>
+      </w:r>
+      <w:r>
+        <w:rPr>
+          <w:rFonts w:ascii="Consolas" w:hAnsi="Consolas"/>
+        </w:rPr>
+        <w:tab/>
       </w:r>
       <w:proofErr w:type="spellStart"/>
       <w:r>
@@ -3293,21 +4239,7 @@
         <w:rPr>
           <w:rFonts w:ascii="Consolas" w:hAnsi="Consolas"/>
         </w:rPr>
-        <w:t>Session</w:t>
-      </w:r>
-      <w:proofErr w:type="spellEnd"/>
-      <w:r>
-        <w:rPr>
-          <w:rFonts w:ascii="Consolas" w:hAnsi="Consolas"/>
-        </w:rPr>
-        <w:t>["Esfuerzo"].</w:t>
-      </w:r>
-      <w:proofErr w:type="spellStart"/>
-      <w:r>
-        <w:rPr>
-          <w:rFonts w:ascii="Consolas" w:hAnsi="Consolas"/>
-        </w:rPr>
-        <w:t>ToString</w:t>
+        <w:t>esfuerzo.ToString</w:t>
       </w:r>
       <w:proofErr w:type="spellEnd"/>
       <w:r>
@@ -3432,6 +4364,7 @@
         <w:rPr>
           <w:noProof/>
         </w:rPr>
+        <w:lastRenderedPageBreak/>
         <w:drawing>
           <wp:inline distT="0" distB="0" distL="0" distR="0" wp14:anchorId="2E2CE39A" wp14:editId="0B244FF5">
             <wp:extent cx="3867690" cy="990738"/>

</xml_diff>